<commit_message>
Update styling and functionality in various files for improved layout and user experience
</commit_message>
<xml_diff>
--- a/3-1-heritage/0-heritage-happenings/2025/05-may-hh/newsletter/2025-05-happenings-newsletter.docx
+++ b/3-1-heritage/0-heritage-happenings/2025/05-may-hh/newsletter/2025-05-happenings-newsletter.docx
@@ -3,9 +3,6 @@
 <w:document xmlns:wpc="http://schemas.microsoft.com/office/word/2010/wordprocessingCanvas" xmlns:cx="http://schemas.microsoft.com/office/drawing/2014/chartex" xmlns:cx1="http://schemas.microsoft.com/office/drawing/2015/9/8/chartex" xmlns:cx2="http://schemas.microsoft.com/office/drawing/2015/10/21/chartex" xmlns:cx3="http://schemas.microsoft.com/office/drawing/2016/5/9/chartex" xmlns:cx4="http://schemas.microsoft.com/office/drawing/2016/5/10/chartex" xmlns:cx5="http://schemas.microsoft.com/office/drawing/2016/5/11/chartex" xmlns:cx6="http://schemas.microsoft.com/office/drawing/2016/5/12/chartex" xmlns:cx7="http://schemas.microsoft.com/office/drawing/2016/5/13/chartex" xmlns:cx8="http://schemas.microsoft.com/office/drawing/2016/5/14/chartex" xmlns:mc="http://schemas.openxmlformats.org/markup-compatibility/2006" xmlns:aink="http://schemas.microsoft.com/office/drawing/2016/ink" xmlns:am3d="http://schemas.microsoft.com/office/drawing/2017/model3d" xmlns:o="urn:schemas-microsoft-com:office:office" xmlns:oel="http://schemas.microsoft.com/office/2019/extlst" xmlns:r="http://schemas.openxmlformats.org/officeDocument/2006/relationships" xmlns:m="http://schemas.openxmlformats.org/officeDocument/2006/math" xmlns:v="urn:schemas-microsoft-com:vml" xmlns:wp14="http://schemas.microsoft.com/office/word/2010/wordprocessingDrawing" xmlns:wp="http://schemas.openxmlformats.org/drawingml/2006/wordprocessingDrawing" xmlns:w10="urn:schemas-microsoft-com:office:word" xmlns:w="http://schemas.openxmlformats.org/wordprocessingml/2006/main" xmlns:w14="http://schemas.microsoft.com/office/word/2010/wordml" xmlns:w15="http://schemas.microsoft.com/office/word/2012/wordml" xmlns:w16cex="http://schemas.microsoft.com/office/word/2018/wordml/cex" xmlns:w16cid="http://schemas.microsoft.com/office/word/2016/wordml/cid" xmlns:w16="http://schemas.microsoft.com/office/word/2018/wordml" xmlns:w16du="http://schemas.microsoft.com/office/word/2023/wordml/word16du" xmlns:w16sdtdh="http://schemas.microsoft.com/office/word/2020/wordml/sdtdatahash" xmlns:w16sdtfl="http://schemas.microsoft.com/office/word/2024/wordml/sdtformatlock" xmlns:w16se="http://schemas.microsoft.com/office/word/2015/wordml/symex" xmlns:wpg="http://schemas.microsoft.com/office/word/2010/wordprocessingGroup" xmlns:wpi="http://schemas.microsoft.com/office/word/2010/wordprocessingInk" xmlns:wne="http://schemas.microsoft.com/office/word/2006/wordml" xmlns:wps="http://schemas.microsoft.com/office/word/2010/wordprocessingShape" mc:Ignorable="w14 w15 w16se w16cid w16 w16cex w16sdtdh w16sdtfl w16du wp14">
   <w:body>
     <w:p>
-      <w:pPr>
-        <w:spacing w:after="120" w:line="276" w:lineRule="auto"/>
-      </w:pPr>
       <w:r>
         <w:drawing>
           <wp:anchor distT="0" distB="0" distL="114300" distR="114300" simplePos="0" relativeHeight="251659264" behindDoc="0" locked="0" layoutInCell="1" allowOverlap="1" wp14:anchorId="5419C047" wp14:editId="5E45B133">
@@ -72,7 +69,7 @@
       </w:r>
       <w:r>
         <w:drawing>
-          <wp:anchor distT="0" distB="0" distL="114300" distR="114300" simplePos="0" relativeHeight="251658240" behindDoc="0" locked="0" layoutInCell="1" allowOverlap="1" wp14:anchorId="513D9482" wp14:editId="166991C1">
+          <wp:anchor distT="0" distB="0" distL="114300" distR="114300" simplePos="0" relativeHeight="251658240" behindDoc="0" locked="0" layoutInCell="1" allowOverlap="1" wp14:anchorId="513D9482" wp14:editId="47E3E862">
             <wp:simplePos x="0" y="0"/>
             <wp:positionH relativeFrom="column">
               <wp:posOffset>190500</wp:posOffset>
@@ -81,7 +78,7 @@
               <wp:posOffset>647700</wp:posOffset>
             </wp:positionV>
             <wp:extent cx="1809750" cy="1809750"/>
-            <wp:effectExtent l="190500" t="190500" r="171450" b="190500"/>
+            <wp:effectExtent l="266700" t="266700" r="266700" b="266700"/>
             <wp:wrapNone/>
             <wp:docPr id="1016184728" name="Picture 2" descr="A person with a horn&#10;&#10;AI-generated content may be incorrect."/>
             <wp:cNvGraphicFramePr>
@@ -118,8 +115,10 @@
                       <a:avLst/>
                     </a:prstGeom>
                     <a:noFill/>
-                    <a:ln>
-                      <a:noFill/>
+                    <a:ln w="76200">
+                      <a:solidFill>
+                        <a:srgbClr val="880000"/>
+                      </a:solidFill>
                     </a:ln>
                   </pic:spPr>
                 </pic:pic>
@@ -136,8 +135,7 @@
     <w:p/>
     <w:p>
       <w:pPr>
-        <w:pStyle w:val="Heading1"/>
-        <w:jc w:val="right"/>
+        <w:pStyle w:val="special"/>
       </w:pPr>
       <w:r>
         <w:t>May</w:t>
@@ -154,20 +152,385 @@
       <w:r>
         <w:t>The monthly newsletter published by residents of</w:t>
       </w:r>
-    </w:p>
-    <w:p>
-      <w:pPr>
-        <w:pStyle w:val="special"/>
-        <w:spacing w:before="0"/>
-      </w:pPr>
       <w:r>
-        <w:rPr>
-          <w:noProof/>
-        </w:rPr>
+        <w:br/>
+      </w:r>
+      <w:r>
         <mc:AlternateContent>
           <mc:Choice Requires="wps">
             <w:drawing>
-              <wp:anchor distT="45720" distB="45720" distL="114300" distR="114300" simplePos="0" relativeHeight="251667456" behindDoc="0" locked="0" layoutInCell="1" allowOverlap="1" wp14:anchorId="04B0DD10" wp14:editId="4D9434E8">
+              <wp:anchor distT="45720" distB="45720" distL="114300" distR="114300" simplePos="0" relativeHeight="251665408" behindDoc="0" locked="0" layoutInCell="1" allowOverlap="1" wp14:anchorId="47A14ED0" wp14:editId="51AD4CF2">
+                <wp:simplePos x="0" y="0"/>
+                <wp:positionH relativeFrom="margin">
+                  <wp:align>left</wp:align>
+                </wp:positionH>
+                <wp:positionV relativeFrom="margin">
+                  <wp:align>bottom</wp:align>
+                </wp:positionV>
+                <wp:extent cx="3429000" cy="6116955"/>
+                <wp:effectExtent l="0" t="0" r="0" b="0"/>
+                <wp:wrapSquare wrapText="bothSides"/>
+                <wp:docPr id="217" name="Text Box 2"/>
+                <wp:cNvGraphicFramePr>
+                  <a:graphicFrameLocks xmlns:a="http://schemas.openxmlformats.org/drawingml/2006/main"/>
+                </wp:cNvGraphicFramePr>
+                <a:graphic xmlns:a="http://schemas.openxmlformats.org/drawingml/2006/main">
+                  <a:graphicData uri="http://schemas.microsoft.com/office/word/2010/wordprocessingShape">
+                    <wps:wsp>
+                      <wps:cNvSpPr txBox="1">
+                        <a:spLocks noChangeArrowheads="1"/>
+                      </wps:cNvSpPr>
+                      <wps:spPr bwMode="auto">
+                        <a:xfrm>
+                          <a:off x="0" y="0"/>
+                          <a:ext cx="3429000" cy="6116955"/>
+                        </a:xfrm>
+                        <a:prstGeom prst="rect">
+                          <a:avLst/>
+                        </a:prstGeom>
+                        <a:solidFill>
+                          <a:srgbClr val="FFFFFF"/>
+                        </a:solidFill>
+                        <a:ln w="9525">
+                          <a:noFill/>
+                          <a:miter lim="800000"/>
+                          <a:headEnd/>
+                          <a:tailEnd/>
+                        </a:ln>
+                      </wps:spPr>
+                      <wps:txbx id="2">
+                        <w:txbxContent>
+                          <w:p>
+                            <w:pPr>
+                              <w:pStyle w:val="Heading1"/>
+                            </w:pPr>
+                            <w:r>
+                              <w:t>Country of the Month</w:t>
+                            </w:r>
+                          </w:p>
+                          <w:p>
+                            <w:r>
+                              <w:t>Yes, that is Frida Kahlo blowing on a</w:t>
+                            </w:r>
+                            <w:r>
+                              <w:t xml:space="preserve"> traditional Mexican horn as our </w:t>
+                            </w:r>
+                            <w:r>
+                              <w:t>masthead</w:t>
+                            </w:r>
+                            <w:r>
+                              <w:t xml:space="preserve"> </w:t>
+                            </w:r>
+                            <w:r>
+                              <w:t>c</w:t>
+                            </w:r>
+                            <w:r>
+                              <w:t>ameo this month.</w:t>
+                            </w:r>
+                            <w:r>
+                              <w:t xml:space="preserve"> And that must mean that our country of the month is </w:t>
+                            </w:r>
+                            <w:r>
+                              <w:t>Mexico,</w:t>
+                            </w:r>
+                            <w:r>
+                              <w:t xml:space="preserve"> and our headline colors must be red and green</w:t>
+                            </w:r>
+                            <w:r>
+                              <w:t>.</w:t>
+                            </w:r>
+                          </w:p>
+                          <w:p>
+                            <w:pPr>
+                              <w:pStyle w:val="Heading1"/>
+                            </w:pPr>
+                            <w:r>
+                              <w:t>Special Events</w:t>
+                            </w:r>
+                            <w:r>
+                              <w:t xml:space="preserve"> </w:t>
+                            </w:r>
+                          </w:p>
+                          <w:p>
+                            <w:r>
+                              <w:t xml:space="preserve">endpoints in </w:t>
+                            </w:r>
+                            <w:proofErr w:type="gramStart"/>
+                            <w:r>
+                              <w:t>a</w:t>
+                            </w:r>
+                            <w:proofErr w:type="gramEnd"/>
+                            <w:r>
+                              <w:t xml:space="preserve"> access matrix provides reach extensions enterprise wide. Respective divisions historically insignificant, upscale trend lines in a management inventory analysis survivability format.</w:t>
+                            </w:r>
+                          </w:p>
+                          <w:p>
+                            <w:pPr>
+                              <w:pStyle w:val="Heading1"/>
+                            </w:pPr>
+                            <w:r>
+                              <w:t>New Staff</w:t>
+                            </w:r>
+                          </w:p>
+                          <w:p>
+                            <w:r>
+                              <w:t xml:space="preserve">functionality, easy administration, proclaim the hallmarks of unprecedented </w:t>
+                            </w:r>
+                            <w:r>
+                              <w:t>opportunity</w:t>
+                            </w:r>
+                            <w:r>
+                              <w:t>.</w:t>
+                            </w:r>
+                          </w:p>
+                          <w:p>
+                            <w:r>
+                              <w:t>Iteration system wide engenders economies of scale, cross-media technology, presentation action items and life cycle replication.</w:t>
+                            </w:r>
+                            <w:r>
+                              <w:t xml:space="preserve"> </w:t>
+                            </w:r>
+                            <w:r>
+                              <w:t xml:space="preserve">Enterprise engenderment accelerates initiative platforms, reducing staffing </w:t>
+                            </w:r>
+                          </w:p>
+                          <w:p>
+                            <w:pPr>
+                              <w:pStyle w:val="Heading1"/>
+                            </w:pPr>
+                            <w:r>
+                              <w:t>Writing Workshop</w:t>
+                            </w:r>
+                          </w:p>
+                          <w:p>
+                            <w:r>
+                              <w:t>cross-training.</w:t>
+                            </w:r>
+                            <w:r>
+                              <w:t xml:space="preserve"> </w:t>
+                            </w:r>
+                            <w:proofErr w:type="gramStart"/>
+                            <w:r>
+                              <w:t>Marketing</w:t>
+                            </w:r>
+                            <w:proofErr w:type="gramEnd"/>
+                            <w:r>
+                              <w:t xml:space="preserve"> teams input produce cross purposing in </w:t>
+                            </w:r>
+                            <w:r>
+                              <w:tab/>
+                              <w:t xml:space="preserve">view of goal alignments due to knowledge paucity, necessitating workflow education and orientation. Media sourcing as an acquisition strategy is counterproductive in </w:t>
+                            </w:r>
+                            <w:proofErr w:type="spellStart"/>
+                            <w:proofErr w:type="gramStart"/>
+                            <w:r>
+                              <w:t>a</w:t>
+                            </w:r>
+                            <w:proofErr w:type="spellEnd"/>
+                            <w:proofErr w:type="gramEnd"/>
+                            <w:r>
+                              <w:t xml:space="preserve"> internet environment in virtual component methodology. </w:t>
+                            </w:r>
+                          </w:p>
+                          <w:p>
+                            <w:pPr>
+                              <w:pStyle w:val="Heading1"/>
+                            </w:pPr>
+                            <w:r>
+                              <w:t>Visit to Zen Center</w:t>
+                            </w:r>
+                          </w:p>
+                          <w:p>
+                            <w:r>
+                              <w:t xml:space="preserve">Imaging through ideals rather than real world branding, is a perilous undertaking with negative results. Branding strategies generating motion as activity without reproducible results </w:t>
+                            </w:r>
+                          </w:p>
+                          <w:p/>
+                        </w:txbxContent>
+                      </wps:txbx>
+                      <wps:bodyPr rot="0" vert="horz" wrap="square" lIns="91440" tIns="45720" rIns="91440" bIns="45720" anchor="t" anchorCtr="0">
+                        <a:noAutofit/>
+                      </wps:bodyPr>
+                    </wps:wsp>
+                  </a:graphicData>
+                </a:graphic>
+                <wp14:sizeRelH relativeFrom="margin">
+                  <wp14:pctWidth>0</wp14:pctWidth>
+                </wp14:sizeRelH>
+                <wp14:sizeRelV relativeFrom="margin">
+                  <wp14:pctHeight>0</wp14:pctHeight>
+                </wp14:sizeRelV>
+              </wp:anchor>
+            </w:drawing>
+          </mc:Choice>
+          <mc:Fallback>
+            <w:pict>
+              <v:shapetype w14:anchorId="47A14ED0" id="_x0000_t202" coordsize="21600,21600" o:spt="202" path="m,l,21600r21600,l21600,xe">
+                <v:stroke joinstyle="miter"/>
+                <v:path gradientshapeok="t" o:connecttype="rect"/>
+              </v:shapetype>
+              <v:shape id="Text Box 2" o:spid="_x0000_s1026" type="#_x0000_t202" style="position:absolute;left:0;text-align:left;margin-left:0;margin-top:0;width:270pt;height:481.65pt;z-index:251665408;visibility:visible;mso-wrap-style:square;mso-width-percent:0;mso-height-percent:0;mso-wrap-distance-left:9pt;mso-wrap-distance-top:3.6pt;mso-wrap-distance-right:9pt;mso-wrap-distance-bottom:3.6pt;mso-position-horizontal:left;mso-position-horizontal-relative:margin;mso-position-vertical:bottom;mso-position-vertical-relative:margin;mso-width-percent:0;mso-height-percent:0;mso-width-relative:margin;mso-height-relative:margin;v-text-anchor:top" o:gfxdata="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" stroked="f">
+                <v:textbox style="mso-next-textbox:#_x0000_s1027">
+                  <w:txbxContent>
+                    <w:p>
+                      <w:pPr>
+                        <w:pStyle w:val="Heading1"/>
+                      </w:pPr>
+                      <w:r>
+                        <w:t>Country of the Month</w:t>
+                      </w:r>
+                    </w:p>
+                    <w:p>
+                      <w:r>
+                        <w:t>Yes, that is Frida Kahlo blowing on a</w:t>
+                      </w:r>
+                      <w:r>
+                        <w:t xml:space="preserve"> traditional Mexican horn as our </w:t>
+                      </w:r>
+                      <w:r>
+                        <w:t>masthead</w:t>
+                      </w:r>
+                      <w:r>
+                        <w:t xml:space="preserve"> </w:t>
+                      </w:r>
+                      <w:r>
+                        <w:t>c</w:t>
+                      </w:r>
+                      <w:r>
+                        <w:t>ameo this month.</w:t>
+                      </w:r>
+                      <w:r>
+                        <w:t xml:space="preserve"> And that must mean that our country of the month is </w:t>
+                      </w:r>
+                      <w:r>
+                        <w:t>Mexico,</w:t>
+                      </w:r>
+                      <w:r>
+                        <w:t xml:space="preserve"> and our headline colors must be red and green</w:t>
+                      </w:r>
+                      <w:r>
+                        <w:t>.</w:t>
+                      </w:r>
+                    </w:p>
+                    <w:p>
+                      <w:pPr>
+                        <w:pStyle w:val="Heading1"/>
+                      </w:pPr>
+                      <w:r>
+                        <w:t>Special Events</w:t>
+                      </w:r>
+                      <w:r>
+                        <w:t xml:space="preserve"> </w:t>
+                      </w:r>
+                    </w:p>
+                    <w:p>
+                      <w:r>
+                        <w:t xml:space="preserve">endpoints in </w:t>
+                      </w:r>
+                      <w:proofErr w:type="gramStart"/>
+                      <w:r>
+                        <w:t>a</w:t>
+                      </w:r>
+                      <w:proofErr w:type="gramEnd"/>
+                      <w:r>
+                        <w:t xml:space="preserve"> access matrix provides reach extensions enterprise wide. Respective divisions historically insignificant, upscale trend lines in a management inventory analysis survivability format.</w:t>
+                      </w:r>
+                    </w:p>
+                    <w:p>
+                      <w:pPr>
+                        <w:pStyle w:val="Heading1"/>
+                      </w:pPr>
+                      <w:r>
+                        <w:t>New Staff</w:t>
+                      </w:r>
+                    </w:p>
+                    <w:p>
+                      <w:r>
+                        <w:t xml:space="preserve">functionality, easy administration, proclaim the hallmarks of unprecedented </w:t>
+                      </w:r>
+                      <w:r>
+                        <w:t>opportunity</w:t>
+                      </w:r>
+                      <w:r>
+                        <w:t>.</w:t>
+                      </w:r>
+                    </w:p>
+                    <w:p>
+                      <w:r>
+                        <w:t>Iteration system wide engenders economies of scale, cross-media technology, presentation action items and life cycle replication.</w:t>
+                      </w:r>
+                      <w:r>
+                        <w:t xml:space="preserve"> </w:t>
+                      </w:r>
+                      <w:r>
+                        <w:t xml:space="preserve">Enterprise engenderment accelerates initiative platforms, reducing staffing </w:t>
+                      </w:r>
+                    </w:p>
+                    <w:p>
+                      <w:pPr>
+                        <w:pStyle w:val="Heading1"/>
+                      </w:pPr>
+                      <w:r>
+                        <w:t>Writing Workshop</w:t>
+                      </w:r>
+                    </w:p>
+                    <w:p>
+                      <w:r>
+                        <w:t>cross-training.</w:t>
+                      </w:r>
+                      <w:r>
+                        <w:t xml:space="preserve"> </w:t>
+                      </w:r>
+                      <w:proofErr w:type="gramStart"/>
+                      <w:r>
+                        <w:t>Marketing</w:t>
+                      </w:r>
+                      <w:proofErr w:type="gramEnd"/>
+                      <w:r>
+                        <w:t xml:space="preserve"> teams input produce cross purposing in </w:t>
+                      </w:r>
+                      <w:r>
+                        <w:tab/>
+                        <w:t xml:space="preserve">view of goal alignments due to knowledge paucity, necessitating workflow education and orientation. Media sourcing as an acquisition strategy is counterproductive in </w:t>
+                      </w:r>
+                      <w:proofErr w:type="spellStart"/>
+                      <w:proofErr w:type="gramStart"/>
+                      <w:r>
+                        <w:t>a</w:t>
+                      </w:r>
+                      <w:proofErr w:type="spellEnd"/>
+                      <w:proofErr w:type="gramEnd"/>
+                      <w:r>
+                        <w:t xml:space="preserve"> internet environment in virtual component methodology. </w:t>
+                      </w:r>
+                    </w:p>
+                    <w:p>
+                      <w:pPr>
+                        <w:pStyle w:val="Heading1"/>
+                      </w:pPr>
+                      <w:r>
+                        <w:t>Visit to Zen Center</w:t>
+                      </w:r>
+                    </w:p>
+                    <w:p>
+                      <w:r>
+                        <w:t xml:space="preserve">Imaging through ideals rather than real world branding, is a perilous undertaking with negative results. Branding strategies generating motion as activity without reproducible results </w:t>
+                      </w:r>
+                    </w:p>
+                    <w:p/>
+                  </w:txbxContent>
+                </v:textbox>
+                <w10:wrap type="square" anchorx="margin" anchory="margin"/>
+              </v:shape>
+            </w:pict>
+          </mc:Fallback>
+        </mc:AlternateContent>
+      </w:r>
+      <w:r>
+        <mc:AlternateContent>
+          <mc:Choice Requires="wps">
+            <w:drawing>
+              <wp:anchor distT="45720" distB="45720" distL="114300" distR="114300" simplePos="0" relativeHeight="251667456" behindDoc="0" locked="0" layoutInCell="1" allowOverlap="1" wp14:anchorId="04B0DD10" wp14:editId="083CF6B4">
                 <wp:simplePos x="0" y="0"/>
                 <wp:positionH relativeFrom="margin">
                   <wp:posOffset>3486150</wp:posOffset>
@@ -206,7 +569,7 @@
                           <a:tailEnd/>
                         </a:ln>
                       </wps:spPr>
-                      <wps:linkedTxbx id="1" seq="1"/>
+                      <wps:linkedTxbx id="2" seq="1"/>
                       <wps:bodyPr rot="0" vert="horz" wrap="square" lIns="91440" tIns="45720" rIns="91440" bIns="45720" anchor="t" anchorCtr="0">
                         <a:noAutofit/>
                       </wps:bodyPr>
@@ -224,15 +587,117 @@
           </mc:Choice>
           <mc:Fallback>
             <w:pict>
-              <v:shapetype w14:anchorId="04B0DD10" id="_x0000_t202" coordsize="21600,21600" o:spt="202" path="m,l,21600r21600,l21600,xe">
-                <v:stroke joinstyle="miter"/>
-                <v:path gradientshapeok="t" o:connecttype="rect"/>
-              </v:shapetype>
-              <v:shape id="Text Box 2" o:spid="_x0000_s1026" type="#_x0000_t202" style="position:absolute;left:0;text-align:left;margin-left:274.5pt;margin-top:232.5pt;width:270pt;height:484.55pt;z-index:251667456;visibility:visible;mso-wrap-style:square;mso-width-percent:0;mso-height-percent:0;mso-wrap-distance-left:9pt;mso-wrap-distance-top:3.6pt;mso-wrap-distance-right:9pt;mso-wrap-distance-bottom:3.6pt;mso-position-horizontal:absolute;mso-position-horizontal-relative:margin;mso-position-vertical:absolute;mso-position-vertical-relative:margin;mso-width-percent:0;mso-height-percent:0;mso-width-relative:margin;mso-height-relative:margin;v-text-anchor:top" o:gfxdata="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" stroked="f">
+              <v:shape w14:anchorId="04B0DD10" id="_x0000_s1027" type="#_x0000_t202" style="position:absolute;left:0;text-align:left;margin-left:274.5pt;margin-top:232.5pt;width:270pt;height:484.55pt;z-index:251667456;visibility:visible;mso-wrap-style:square;mso-width-percent:0;mso-height-percent:0;mso-wrap-distance-left:9pt;mso-wrap-distance-top:3.6pt;mso-wrap-distance-right:9pt;mso-wrap-distance-bottom:3.6pt;mso-position-horizontal:absolute;mso-position-horizontal-relative:margin;mso-position-vertical:absolute;mso-position-vertical-relative:margin;mso-width-percent:0;mso-height-percent:0;mso-width-relative:margin;mso-height-relative:margin;v-text-anchor:top" o:gfxdata="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" stroked="f">
                 <v:textbox>
                   <w:txbxContent/>
                 </v:textbox>
                 <w10:wrap anchorx="margin" anchory="margin"/>
+              </v:shape>
+            </w:pict>
+          </mc:Fallback>
+        </mc:AlternateContent>
+      </w:r>
+      <w:r>
+        <w:t xml:space="preserve">Heritage on the Marina, San </w:t>
+      </w:r>
+      <w:r>
+        <w:t>Francisco CA, USA</w:t>
+      </w:r>
+    </w:p>
+    <w:p/>
+    <w:p/>
+    <w:p>
+      <w:r>
+        <w:br w:type="page"/>
+      </w:r>
+    </w:p>
+    <w:p>
+      <w:r>
+        <w:rPr>
+          <w:noProof/>
+        </w:rPr>
+        <w:lastRenderedPageBreak/>
+        <mc:AlternateContent>
+          <mc:Choice Requires="wps">
+            <w:drawing>
+              <wp:anchor distT="45720" distB="45720" distL="114300" distR="114300" simplePos="0" relativeHeight="251671552" behindDoc="0" locked="0" layoutInCell="1" allowOverlap="1" wp14:anchorId="2C36E97A" wp14:editId="16746314">
+                <wp:simplePos x="0" y="0"/>
+                <wp:positionH relativeFrom="column">
+                  <wp:posOffset>3429000</wp:posOffset>
+                </wp:positionH>
+                <wp:positionV relativeFrom="page">
+                  <wp:posOffset>469900</wp:posOffset>
+                </wp:positionV>
+                <wp:extent cx="3429000" cy="1915795"/>
+                <wp:effectExtent l="0" t="0" r="19050" b="13335"/>
+                <wp:wrapNone/>
+                <wp:docPr id="2135520427" name="Text Box 2"/>
+                <wp:cNvGraphicFramePr>
+                  <a:graphicFrameLocks xmlns:a="http://schemas.openxmlformats.org/drawingml/2006/main"/>
+                </wp:cNvGraphicFramePr>
+                <a:graphic xmlns:a="http://schemas.openxmlformats.org/drawingml/2006/main">
+                  <a:graphicData uri="http://schemas.microsoft.com/office/word/2010/wordprocessingShape">
+                    <wps:wsp>
+                      <wps:cNvSpPr txBox="1">
+                        <a:spLocks noChangeArrowheads="1"/>
+                      </wps:cNvSpPr>
+                      <wps:spPr bwMode="auto">
+                        <a:xfrm>
+                          <a:off x="0" y="0"/>
+                          <a:ext cx="3429000" cy="1915795"/>
+                        </a:xfrm>
+                        <a:prstGeom prst="rect">
+                          <a:avLst/>
+                        </a:prstGeom>
+                        <a:solidFill>
+                          <a:srgbClr val="FFFFFF"/>
+                        </a:solidFill>
+                        <a:ln w="9525">
+                          <a:solidFill>
+                            <a:srgbClr val="000000"/>
+                          </a:solidFill>
+                          <a:miter lim="800000"/>
+                          <a:headEnd/>
+                          <a:tailEnd/>
+                        </a:ln>
+                      </wps:spPr>
+                      <wps:txbx>
+                        <w:txbxContent>
+                          <w:p>
+                            <w:r>
+                              <w:t>Editorial</w:t>
+                            </w:r>
+                          </w:p>
+                        </w:txbxContent>
+                      </wps:txbx>
+                      <wps:bodyPr rot="0" vert="horz" wrap="square" lIns="91440" tIns="45720" rIns="91440" bIns="45720" anchor="t" anchorCtr="0">
+                        <a:spAutoFit/>
+                      </wps:bodyPr>
+                    </wps:wsp>
+                  </a:graphicData>
+                </a:graphic>
+                <wp14:sizeRelH relativeFrom="margin">
+                  <wp14:pctWidth>0</wp14:pctWidth>
+                </wp14:sizeRelH>
+                <wp14:sizeRelV relativeFrom="margin">
+                  <wp14:pctHeight>20000</wp14:pctHeight>
+                </wp14:sizeRelV>
+              </wp:anchor>
+            </w:drawing>
+          </mc:Choice>
+          <mc:Fallback>
+            <w:pict>
+              <v:shape w14:anchorId="2C36E97A" id="_x0000_s1028" type="#_x0000_t202" style="position:absolute;margin-left:270pt;margin-top:37pt;width:270pt;height:150.85pt;z-index:251671552;visibility:visible;mso-wrap-style:square;mso-width-percent:0;mso-height-percent:200;mso-wrap-distance-left:9pt;mso-wrap-distance-top:3.6pt;mso-wrap-distance-right:9pt;mso-wrap-distance-bottom:3.6pt;mso-position-horizontal:absolute;mso-position-horizontal-relative:text;mso-position-vertical:absolute;mso-position-vertical-relative:page;mso-width-percent:0;mso-height-percent:200;mso-width-relative:margin;mso-height-relative:margin;v-text-anchor:top" o:gfxdata="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">
+                <v:textbox style="mso-fit-shape-to-text:t">
+                  <w:txbxContent>
+                    <w:p>
+                      <w:r>
+                        <w:t>Editorial</w:t>
+                      </w:r>
+                    </w:p>
+                  </w:txbxContent>
+                </v:textbox>
+                <w10:wrap anchory="page"/>
               </v:shape>
             </w:pict>
           </mc:Fallback>
@@ -245,18 +710,18 @@
         <mc:AlternateContent>
           <mc:Choice Requires="wps">
             <w:drawing>
-              <wp:anchor distT="45720" distB="45720" distL="114300" distR="114300" simplePos="0" relativeHeight="251665408" behindDoc="0" locked="0" layoutInCell="1" allowOverlap="1" wp14:anchorId="47A14ED0" wp14:editId="12AF3FAE">
+              <wp:anchor distT="45720" distB="45720" distL="114300" distR="114300" simplePos="0" relativeHeight="251669504" behindDoc="0" locked="0" layoutInCell="1" allowOverlap="1" wp14:anchorId="0BA4BCC9" wp14:editId="4AF1DBFE">
                 <wp:simplePos x="0" y="0"/>
                 <wp:positionH relativeFrom="margin">
                   <wp:posOffset>0</wp:posOffset>
                 </wp:positionH>
-                <wp:positionV relativeFrom="margin">
-                  <wp:posOffset>2990850</wp:posOffset>
+                <wp:positionV relativeFrom="page">
+                  <wp:posOffset>463550</wp:posOffset>
                 </wp:positionV>
-                <wp:extent cx="3429000" cy="6116955"/>
-                <wp:effectExtent l="0" t="0" r="0" b="0"/>
-                <wp:wrapSquare wrapText="bothSides"/>
-                <wp:docPr id="217" name="Text Box 2"/>
+                <wp:extent cx="3429000" cy="1915795"/>
+                <wp:effectExtent l="0" t="0" r="19050" b="27940"/>
+                <wp:wrapNone/>
+                <wp:docPr id="364393015" name="Text Box 2"/>
                 <wp:cNvGraphicFramePr>
                   <a:graphicFrameLocks xmlns:a="http://schemas.openxmlformats.org/drawingml/2006/main"/>
                 </wp:cNvGraphicFramePr>
@@ -269,7 +734,7 @@
                       <wps:spPr bwMode="auto">
                         <a:xfrm>
                           <a:off x="0" y="0"/>
-                          <a:ext cx="3429000" cy="6116955"/>
+                          <a:ext cx="3429000" cy="1915795"/>
                         </a:xfrm>
                         <a:prstGeom prst="rect">
                           <a:avLst/>
@@ -278,109 +743,307 @@
                           <a:srgbClr val="FFFFFF"/>
                         </a:solidFill>
                         <a:ln w="9525">
-                          <a:noFill/>
+                          <a:solidFill>
+                            <a:srgbClr val="000000"/>
+                          </a:solidFill>
                           <a:miter lim="800000"/>
                           <a:headEnd/>
                           <a:tailEnd/>
                         </a:ln>
                       </wps:spPr>
-                      <wps:txbx id="1">
+                      <wps:txbx>
                         <w:txbxContent>
                           <w:p>
-                            <w:r>
-                              <w:t>Document-centric projections unfetter traditional auditing practices rivaling central process management. Advanced functionality, easy administration, proclaim the hallmarks of unprecedented opportunity.</w:t>
-                            </w:r>
+                            <w:pPr>
+                              <w:pBdr>
+                                <w:right w:val="single" w:sz="4" w:space="4" w:color="auto"/>
+                              </w:pBdr>
+                              <w:spacing w:after="0" w:line="240" w:lineRule="auto"/>
+                            </w:pPr>
+                            <w:r>
+                              <w:rPr>
+                                <w:rStyle w:val="Heading1Char"/>
+                                <w:i/>
+                                <w:iCs/>
+                              </w:rPr>
+                              <w:t>Heritage Happenings</w:t>
+                            </w:r>
+                            <w:r>
+                              <w:rPr>
+                                <w:color w:val="BF4E14" w:themeColor="accent2" w:themeShade="BF"/>
+                              </w:rPr>
+                              <w:br/>
+                            </w:r>
+                            <w:r>
+                              <w:t xml:space="preserve">The monthly publication published by residents of </w:t>
+                            </w:r>
+                            <w:r>
+                              <w:br/>
+                            </w:r>
+                            <w:hyperlink r:id="rId10" w:history="1">
+                              <w:r>
+                                <w:rPr>
+                                  <w:rStyle w:val="Hyperlink"/>
+                                </w:rPr>
+                                <w:t>Heritage on the Marina</w:t>
+                              </w:r>
+                            </w:hyperlink>
                           </w:p>
                           <w:p>
-                            <w:proofErr w:type="spellStart"/>
-                            <w:r>
-                              <w:t>llll</w:t>
-                            </w:r>
-                            <w:proofErr w:type="spellEnd"/>
-                            <w:r>
-                              <w:t xml:space="preserve"> </w:t>
-                            </w:r>
-                            <w:r>
-                              <w:t xml:space="preserve">Conceptualizing random endpoints in </w:t>
-                            </w:r>
-                            <w:proofErr w:type="gramStart"/>
-                            <w:r>
-                              <w:t>a</w:t>
-                            </w:r>
-                            <w:proofErr w:type="gramEnd"/>
-                            <w:r>
-                              <w:t xml:space="preserve"> access matrix provides reach extensions enterprise wide. Respective divisions historically insignificant, upscale trend lines in a management inventory analysis survivability format.</w:t>
-                            </w:r>
+                            <w:pPr>
+                              <w:pBdr>
+                                <w:right w:val="single" w:sz="4" w:space="4" w:color="auto"/>
+                              </w:pBdr>
+                              <w:spacing w:after="0" w:line="240" w:lineRule="auto"/>
+                              <w:rPr>
+                                <w:rStyle w:val="Hyperlink"/>
+                              </w:rPr>
+                            </w:pPr>
                           </w:p>
                           <w:p>
-                            <w:r>
-                              <w:t xml:space="preserve">Document-centric projections unfetter traditional auditing practices rivaling central process management. Advanced </w:t>
+                            <w:pPr>
+                              <w:pStyle w:val="Heading2"/>
+                            </w:pPr>
+                            <w:r>
+                              <w:t>Editor Emerita</w:t>
+                            </w:r>
+                          </w:p>
+                          <w:p>
+                            <w:pPr>
+                              <w:pBdr>
+                                <w:right w:val="single" w:sz="4" w:space="4" w:color="auto"/>
+                              </w:pBdr>
+                              <w:spacing w:after="0" w:line="240" w:lineRule="auto"/>
+                            </w:pPr>
+                            <w:r>
+                              <w:t xml:space="preserve">Margaret Jacobs </w:t>
+                            </w:r>
+                          </w:p>
+                          <w:p>
+                            <w:pPr>
+                              <w:pStyle w:val="Heading2"/>
+                            </w:pPr>
+                            <w:r>
+                              <w:t xml:space="preserve">Editor </w:t>
+                            </w:r>
+                          </w:p>
+                          <w:p>
+                            <w:pPr>
+                              <w:spacing w:after="0" w:line="240" w:lineRule="auto"/>
+                            </w:pPr>
+                            <w:r>
+                              <w:t xml:space="preserve">Theo Armour </w:t>
+                            </w:r>
+                          </w:p>
+                          <w:p>
+                            <w:pPr>
+                              <w:pStyle w:val="Heading2"/>
+                            </w:pPr>
+                            <w:r>
+                              <w:t>Associate</w:t>
+                            </w:r>
+                            <w:r>
+                              <w:t xml:space="preserve"> Editor</w:t>
+                            </w:r>
+                          </w:p>
+                          <w:p>
+                            <w:pPr>
+                              <w:spacing w:after="0" w:line="240" w:lineRule="auto"/>
+                            </w:pPr>
+                            <w:r>
+                              <w:t>Mia Cotton Harlock</w:t>
+                            </w:r>
+                          </w:p>
+                          <w:p>
+                            <w:pPr>
+                              <w:pStyle w:val="Heading2"/>
+                            </w:pPr>
+                            <w:r>
+                              <w:t xml:space="preserve">Editorial Committee </w:t>
+                            </w:r>
+                          </w:p>
+                          <w:p>
+                            <w:pPr>
+                              <w:spacing w:after="0" w:line="240" w:lineRule="auto"/>
+                            </w:pPr>
+                            <w:r>
+                              <w:t xml:space="preserve">Jane Standing </w:t>
+                            </w:r>
+                            <w:r>
+                              <w:br/>
+                              <w:t xml:space="preserve">Martha Nell Beatty </w:t>
+                            </w:r>
+                            <w:r>
+                              <w:br/>
+                              <w:t>Doris Howard</w:t>
+                            </w:r>
+                            <w:r>
+                              <w:br/>
+                              <w:t>Tom King</w:t>
+                            </w:r>
+                            <w:r>
+                              <w:br/>
+                              <w:t>Margaret Missiaen</w:t>
+                            </w:r>
+                          </w:p>
+                          <w:p>
+                            <w:pPr>
+                              <w:pStyle w:val="Heading2"/>
+                            </w:pPr>
+                            <w:r>
+                              <w:t>Reporter at Large</w:t>
+                            </w:r>
+                          </w:p>
+                          <w:p>
+                            <w:pPr>
+                              <w:spacing w:after="0" w:line="240" w:lineRule="auto"/>
+                            </w:pPr>
+                            <w:r>
+                              <w:t>Trish Otstott</w:t>
+                            </w:r>
+                          </w:p>
+                          <w:p>
+                            <w:pPr>
+                              <w:pStyle w:val="Heading2"/>
+                            </w:pPr>
+                            <w:r>
+                              <w:t xml:space="preserve">Proofreader </w:t>
+                            </w:r>
+                          </w:p>
+                          <w:p>
+                            <w:pPr>
+                              <w:spacing w:after="0" w:line="240" w:lineRule="auto"/>
+                            </w:pPr>
+                            <w:r>
+                              <w:t xml:space="preserve">Midge Mansouri </w:t>
+                            </w:r>
+                          </w:p>
+                          <w:p>
+                            <w:pPr>
+                              <w:pStyle w:val="Heading2"/>
+                            </w:pPr>
+                            <w:r>
+                              <w:rPr>
+                                <w:rStyle w:val="Heading3Char"/>
+                                <w:rFonts w:eastAsia="Fredoka One" w:cs="ADLaM Display"/>
+                                <w:bCs w:val="0"/>
+                                <w:sz w:val="36"/>
+                                <w:szCs w:val="36"/>
+                              </w:rPr>
+                              <w:t>Websit</w:t>
+                            </w:r>
+                            <w:r>
+                              <w:t>e</w:t>
+                            </w:r>
+                          </w:p>
+                          <w:p>
+                            <w:pPr>
+                              <w:spacing w:after="0" w:line="240" w:lineRule="auto"/>
+                              <w:rPr>
+                                <w:rStyle w:val="Hyperlink"/>
+                              </w:rPr>
+                            </w:pPr>
+                            <w:hyperlink r:id="rId11" w:history="1">
+                              <w:r>
+                                <w:rPr>
+                                  <w:rStyle w:val="Hyperlink"/>
+                                </w:rPr>
+                                <w:t>heritage-</w:t>
+                              </w:r>
+                              <w:r>
+                                <w:rPr>
+                                  <w:rStyle w:val="Hyperlink"/>
+                                </w:rPr>
+                                <w:br/>
+                                <w:t>happenings.github.io</w:t>
+                              </w:r>
+                            </w:hyperlink>
+                            <w:r>
+                              <w:rPr>
+                                <w:rStyle w:val="Hyperlink"/>
+                              </w:rPr>
+                              <w:t xml:space="preserve"> </w:t>
                             </w:r>
                           </w:p>
                           <w:p/>
-                          <w:p/>
                           <w:p>
-                            <w:r>
-                              <w:t>functionality, easy administration, proclaim the hallmarks of unprecedented opportunity.</w:t>
+                            <w:pPr>
+                              <w:pStyle w:val="Heading2"/>
+                            </w:pPr>
+                            <w:r>
+                              <w:t>General Disclaimer</w:t>
                             </w:r>
                           </w:p>
                           <w:p>
-                            <w:r>
-                              <w:t xml:space="preserve">Iteration system wide engenders economies of scale, cross-media technology, presentation action items and life cycle </w:t>
-                            </w:r>
-                            <w:proofErr w:type="spellStart"/>
-                            <w:proofErr w:type="gramStart"/>
-                            <w:r>
-                              <w:t>replication.Enterprise</w:t>
-                            </w:r>
-                            <w:proofErr w:type="spellEnd"/>
-                            <w:proofErr w:type="gramEnd"/>
-                            <w:r>
-                              <w:t xml:space="preserve"> engenderment accelerates initiative platforms, reducing staffing </w:t>
+                            <w:pPr>
+                              <w:spacing w:after="0" w:line="240" w:lineRule="auto"/>
+                            </w:pPr>
+                            <w:r>
+                              <w:t>The views and opinions expressed in this publication are those of the authors and do not necessarily reflect the official policy or position of Heritage on the Marina.</w:t>
                             </w:r>
                           </w:p>
                           <w:p>
-                            <w:proofErr w:type="spellStart"/>
-                            <w:r>
-                              <w:t>llllcross-</w:t>
-                            </w:r>
-                            <w:proofErr w:type="gramStart"/>
-                            <w:r>
-                              <w:t>training.Marketing</w:t>
-                            </w:r>
-                            <w:proofErr w:type="spellEnd"/>
-                            <w:proofErr w:type="gramEnd"/>
-                            <w:r>
-                              <w:t xml:space="preserve"> teams input produce cross purposing in </w:t>
-                            </w:r>
-                            <w:r>
-                              <w:tab/>
-                              <w:t xml:space="preserve">view of goal alignments due to knowledge paucity, necessitating workflow education and orientation. Media sourcing as an acquisition strategy is counterproductive in </w:t>
-                            </w:r>
-                            <w:proofErr w:type="spellStart"/>
-                            <w:proofErr w:type="gramStart"/>
-                            <w:r>
-                              <w:t>a</w:t>
-                            </w:r>
-                            <w:proofErr w:type="spellEnd"/>
-                            <w:proofErr w:type="gramEnd"/>
-                            <w:r>
-                              <w:t xml:space="preserve"> internet environment in virtual component methodology. Imaging through ideals rather than real world branding, is a perilous undertaking with negative results. Branding strategies generating motion as activity without reproducible results is </w:t>
-                            </w:r>
-                            <w:proofErr w:type="gramStart"/>
-                            <w:r>
-                              <w:t>a</w:t>
-                            </w:r>
-                            <w:proofErr w:type="gramEnd"/>
-                            <w:r>
-                              <w:t xml:space="preserve"> ultimately futile effort if left in place.</w:t>
+                            <w:pPr>
+                              <w:spacing w:after="0" w:line="240" w:lineRule="auto"/>
+                            </w:pPr>
+                            <w:r>
+                              <w:t xml:space="preserve">© 2025 Heritage Happenings authors. </w:t>
                             </w:r>
                           </w:p>
-                          <w:p/>
+                          <w:p>
+                            <w:pPr>
+                              <w:spacing w:after="60" w:line="240" w:lineRule="auto"/>
+                            </w:pPr>
+                            <w:r>
+                              <w:t xml:space="preserve">No rights reserved. </w:t>
+                            </w:r>
+                          </w:p>
+                          <w:p>
+                            <w:r>
+                              <w:rPr>
+                                <w:noProof/>
+                              </w:rPr>
+                              <w:drawing>
+                                <wp:inline distT="0" distB="0" distL="0" distR="0" wp14:anchorId="568A6FAD" wp14:editId="17EB18CA">
+                                  <wp:extent cx="1257143" cy="447619"/>
+                                  <wp:effectExtent l="0" t="0" r="635" b="0"/>
+                                  <wp:docPr id="1509407082" name="Picture 1"/>
+                                  <wp:cNvGraphicFramePr>
+                                    <a:graphicFrameLocks xmlns:a="http://schemas.openxmlformats.org/drawingml/2006/main" noChangeAspect="1"/>
+                                  </wp:cNvGraphicFramePr>
+                                  <a:graphic xmlns:a="http://schemas.openxmlformats.org/drawingml/2006/main">
+                                    <a:graphicData uri="http://schemas.openxmlformats.org/drawingml/2006/picture">
+                                      <pic:pic xmlns:pic="http://schemas.openxmlformats.org/drawingml/2006/picture">
+                                        <pic:nvPicPr>
+                                          <pic:cNvPr id="1509407082" name=""/>
+                                          <pic:cNvPicPr/>
+                                        </pic:nvPicPr>
+                                        <pic:blipFill>
+                                          <a:blip r:embed="rId12"/>
+                                          <a:stretch>
+                                            <a:fillRect/>
+                                          </a:stretch>
+                                        </pic:blipFill>
+                                        <pic:spPr>
+                                          <a:xfrm>
+                                            <a:off x="0" y="0"/>
+                                            <a:ext cx="1257143" cy="447619"/>
+                                          </a:xfrm>
+                                          <a:prstGeom prst="rect">
+                                            <a:avLst/>
+                                          </a:prstGeom>
+                                        </pic:spPr>
+                                      </pic:pic>
+                                    </a:graphicData>
+                                  </a:graphic>
+                                </wp:inline>
+                              </w:drawing>
+                            </w:r>
+                          </w:p>
                         </w:txbxContent>
                       </wps:txbx>
                       <wps:bodyPr rot="0" vert="horz" wrap="square" lIns="91440" tIns="45720" rIns="91440" bIns="45720" anchor="t" anchorCtr="0">
-                        <a:noAutofit/>
+                        <a:spAutoFit/>
                       </wps:bodyPr>
                     </wps:wsp>
                   </a:graphicData>
@@ -389,137 +1052,526 @@
                   <wp14:pctWidth>0</wp14:pctWidth>
                 </wp14:sizeRelH>
                 <wp14:sizeRelV relativeFrom="margin">
-                  <wp14:pctHeight>0</wp14:pctHeight>
+                  <wp14:pctHeight>20000</wp14:pctHeight>
                 </wp14:sizeRelV>
               </wp:anchor>
             </w:drawing>
           </mc:Choice>
           <mc:Fallback>
             <w:pict>
-              <v:shape w14:anchorId="47A14ED0" id="_x0000_s1027" type="#_x0000_t202" style="position:absolute;left:0;text-align:left;margin-left:0;margin-top:235.5pt;width:270pt;height:481.65pt;z-index:251665408;visibility:visible;mso-wrap-style:square;mso-width-percent:0;mso-height-percent:0;mso-wrap-distance-left:9pt;mso-wrap-distance-top:3.6pt;mso-wrap-distance-right:9pt;mso-wrap-distance-bottom:3.6pt;mso-position-horizontal:absolute;mso-position-horizontal-relative:margin;mso-position-vertical:absolute;mso-position-vertical-relative:margin;mso-width-percent:0;mso-height-percent:0;mso-width-relative:margin;mso-height-relative:margin;v-text-anchor:top" o:gfxdata="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" stroked="f">
-                <v:textbox style="mso-next-textbox:#Text Box 2">
+              <v:shape w14:anchorId="0BA4BCC9" id="_x0000_s1029" type="#_x0000_t202" style="position:absolute;margin-left:0;margin-top:36.5pt;width:270pt;height:150.85pt;z-index:251669504;visibility:visible;mso-wrap-style:square;mso-width-percent:0;mso-height-percent:200;mso-wrap-distance-left:9pt;mso-wrap-distance-top:3.6pt;mso-wrap-distance-right:9pt;mso-wrap-distance-bottom:3.6pt;mso-position-horizontal:absolute;mso-position-horizontal-relative:margin;mso-position-vertical:absolute;mso-position-vertical-relative:page;mso-width-percent:0;mso-height-percent:200;mso-width-relative:margin;mso-height-relative:margin;v-text-anchor:top" o:gfxdata="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">
+                <v:textbox style="mso-fit-shape-to-text:t">
                   <w:txbxContent>
                     <w:p>
-                      <w:r>
-                        <w:t>Document-centric projections unfetter traditional auditing practices rivaling central process management. Advanced functionality, easy administration, proclaim the hallmarks of unprecedented opportunity.</w:t>
-                      </w:r>
+                      <w:pPr>
+                        <w:pBdr>
+                          <w:right w:val="single" w:sz="4" w:space="4" w:color="auto"/>
+                        </w:pBdr>
+                        <w:spacing w:after="0" w:line="240" w:lineRule="auto"/>
+                      </w:pPr>
+                      <w:r>
+                        <w:rPr>
+                          <w:rStyle w:val="Heading1Char"/>
+                          <w:i/>
+                          <w:iCs/>
+                        </w:rPr>
+                        <w:t>Heritage Happenings</w:t>
+                      </w:r>
+                      <w:r>
+                        <w:rPr>
+                          <w:color w:val="BF4E14" w:themeColor="accent2" w:themeShade="BF"/>
+                        </w:rPr>
+                        <w:br/>
+                      </w:r>
+                      <w:r>
+                        <w:t xml:space="preserve">The monthly publication published by residents of </w:t>
+                      </w:r>
+                      <w:r>
+                        <w:br/>
+                      </w:r>
+                      <w:hyperlink r:id="rId13" w:history="1">
+                        <w:r>
+                          <w:rPr>
+                            <w:rStyle w:val="Hyperlink"/>
+                          </w:rPr>
+                          <w:t>Heritage on the Marina</w:t>
+                        </w:r>
+                      </w:hyperlink>
                     </w:p>
                     <w:p>
-                      <w:proofErr w:type="spellStart"/>
-                      <w:r>
-                        <w:t>llll</w:t>
-                      </w:r>
-                      <w:proofErr w:type="spellEnd"/>
-                      <w:r>
-                        <w:t xml:space="preserve"> </w:t>
-                      </w:r>
-                      <w:r>
-                        <w:t xml:space="preserve">Conceptualizing random endpoints in </w:t>
-                      </w:r>
-                      <w:proofErr w:type="gramStart"/>
-                      <w:r>
-                        <w:t>a</w:t>
-                      </w:r>
-                      <w:proofErr w:type="gramEnd"/>
-                      <w:r>
-                        <w:t xml:space="preserve"> access matrix provides reach extensions enterprise wide. Respective divisions historically insignificant, upscale trend lines in a management inventory analysis survivability format.</w:t>
-                      </w:r>
+                      <w:pPr>
+                        <w:pBdr>
+                          <w:right w:val="single" w:sz="4" w:space="4" w:color="auto"/>
+                        </w:pBdr>
+                        <w:spacing w:after="0" w:line="240" w:lineRule="auto"/>
+                        <w:rPr>
+                          <w:rStyle w:val="Hyperlink"/>
+                        </w:rPr>
+                      </w:pPr>
                     </w:p>
                     <w:p>
-                      <w:r>
-                        <w:t xml:space="preserve">Document-centric projections unfetter traditional auditing practices rivaling central process management. Advanced </w:t>
+                      <w:pPr>
+                        <w:pStyle w:val="Heading2"/>
+                      </w:pPr>
+                      <w:r>
+                        <w:t>Editor Emerita</w:t>
+                      </w:r>
+                    </w:p>
+                    <w:p>
+                      <w:pPr>
+                        <w:pBdr>
+                          <w:right w:val="single" w:sz="4" w:space="4" w:color="auto"/>
+                        </w:pBdr>
+                        <w:spacing w:after="0" w:line="240" w:lineRule="auto"/>
+                      </w:pPr>
+                      <w:r>
+                        <w:t xml:space="preserve">Margaret Jacobs </w:t>
+                      </w:r>
+                    </w:p>
+                    <w:p>
+                      <w:pPr>
+                        <w:pStyle w:val="Heading2"/>
+                      </w:pPr>
+                      <w:r>
+                        <w:t xml:space="preserve">Editor </w:t>
+                      </w:r>
+                    </w:p>
+                    <w:p>
+                      <w:pPr>
+                        <w:spacing w:after="0" w:line="240" w:lineRule="auto"/>
+                      </w:pPr>
+                      <w:r>
+                        <w:t xml:space="preserve">Theo Armour </w:t>
+                      </w:r>
+                    </w:p>
+                    <w:p>
+                      <w:pPr>
+                        <w:pStyle w:val="Heading2"/>
+                      </w:pPr>
+                      <w:r>
+                        <w:t>Associate</w:t>
+                      </w:r>
+                      <w:r>
+                        <w:t xml:space="preserve"> Editor</w:t>
+                      </w:r>
+                    </w:p>
+                    <w:p>
+                      <w:pPr>
+                        <w:spacing w:after="0" w:line="240" w:lineRule="auto"/>
+                      </w:pPr>
+                      <w:r>
+                        <w:t>Mia Cotton Harlock</w:t>
+                      </w:r>
+                    </w:p>
+                    <w:p>
+                      <w:pPr>
+                        <w:pStyle w:val="Heading2"/>
+                      </w:pPr>
+                      <w:r>
+                        <w:t xml:space="preserve">Editorial Committee </w:t>
+                      </w:r>
+                    </w:p>
+                    <w:p>
+                      <w:pPr>
+                        <w:spacing w:after="0" w:line="240" w:lineRule="auto"/>
+                      </w:pPr>
+                      <w:r>
+                        <w:t xml:space="preserve">Jane Standing </w:t>
+                      </w:r>
+                      <w:r>
+                        <w:br/>
+                        <w:t xml:space="preserve">Martha Nell Beatty </w:t>
+                      </w:r>
+                      <w:r>
+                        <w:br/>
+                        <w:t>Doris Howard</w:t>
+                      </w:r>
+                      <w:r>
+                        <w:br/>
+                        <w:t>Tom King</w:t>
+                      </w:r>
+                      <w:r>
+                        <w:br/>
+                        <w:t>Margaret Missiaen</w:t>
+                      </w:r>
+                    </w:p>
+                    <w:p>
+                      <w:pPr>
+                        <w:pStyle w:val="Heading2"/>
+                      </w:pPr>
+                      <w:r>
+                        <w:t>Reporter at Large</w:t>
+                      </w:r>
+                    </w:p>
+                    <w:p>
+                      <w:pPr>
+                        <w:spacing w:after="0" w:line="240" w:lineRule="auto"/>
+                      </w:pPr>
+                      <w:r>
+                        <w:t>Trish Otstott</w:t>
+                      </w:r>
+                    </w:p>
+                    <w:p>
+                      <w:pPr>
+                        <w:pStyle w:val="Heading2"/>
+                      </w:pPr>
+                      <w:r>
+                        <w:t xml:space="preserve">Proofreader </w:t>
+                      </w:r>
+                    </w:p>
+                    <w:p>
+                      <w:pPr>
+                        <w:spacing w:after="0" w:line="240" w:lineRule="auto"/>
+                      </w:pPr>
+                      <w:r>
+                        <w:t xml:space="preserve">Midge Mansouri </w:t>
+                      </w:r>
+                    </w:p>
+                    <w:p>
+                      <w:pPr>
+                        <w:pStyle w:val="Heading2"/>
+                      </w:pPr>
+                      <w:r>
+                        <w:rPr>
+                          <w:rStyle w:val="Heading3Char"/>
+                          <w:rFonts w:eastAsia="Fredoka One" w:cs="ADLaM Display"/>
+                          <w:bCs w:val="0"/>
+                          <w:sz w:val="36"/>
+                          <w:szCs w:val="36"/>
+                        </w:rPr>
+                        <w:t>Websit</w:t>
+                      </w:r>
+                      <w:r>
+                        <w:t>e</w:t>
+                      </w:r>
+                    </w:p>
+                    <w:p>
+                      <w:pPr>
+                        <w:spacing w:after="0" w:line="240" w:lineRule="auto"/>
+                        <w:rPr>
+                          <w:rStyle w:val="Hyperlink"/>
+                        </w:rPr>
+                      </w:pPr>
+                      <w:hyperlink r:id="rId14" w:history="1">
+                        <w:r>
+                          <w:rPr>
+                            <w:rStyle w:val="Hyperlink"/>
+                          </w:rPr>
+                          <w:t>heritage-</w:t>
+                        </w:r>
+                        <w:r>
+                          <w:rPr>
+                            <w:rStyle w:val="Hyperlink"/>
+                          </w:rPr>
+                          <w:br/>
+                          <w:t>happenings.github.io</w:t>
+                        </w:r>
+                      </w:hyperlink>
+                      <w:r>
+                        <w:rPr>
+                          <w:rStyle w:val="Hyperlink"/>
+                        </w:rPr>
+                        <w:t xml:space="preserve"> </w:t>
                       </w:r>
                     </w:p>
                     <w:p/>
-                    <w:p/>
                     <w:p>
-                      <w:r>
-                        <w:t>functionality, easy administration, proclaim the hallmarks of unprecedented opportunity.</w:t>
+                      <w:pPr>
+                        <w:pStyle w:val="Heading2"/>
+                      </w:pPr>
+                      <w:r>
+                        <w:t>General Disclaimer</w:t>
                       </w:r>
                     </w:p>
                     <w:p>
-                      <w:r>
-                        <w:t xml:space="preserve">Iteration system wide engenders economies of scale, cross-media technology, presentation action items and life cycle </w:t>
-                      </w:r>
-                      <w:proofErr w:type="spellStart"/>
-                      <w:proofErr w:type="gramStart"/>
-                      <w:r>
-                        <w:t>replication.Enterprise</w:t>
-                      </w:r>
-                      <w:proofErr w:type="spellEnd"/>
-                      <w:proofErr w:type="gramEnd"/>
-                      <w:r>
-                        <w:t xml:space="preserve"> engenderment accelerates initiative platforms, reducing staffing </w:t>
+                      <w:pPr>
+                        <w:spacing w:after="0" w:line="240" w:lineRule="auto"/>
+                      </w:pPr>
+                      <w:r>
+                        <w:t>The views and opinions expressed in this publication are those of the authors and do not necessarily reflect the official policy or position of Heritage on the Marina.</w:t>
                       </w:r>
                     </w:p>
                     <w:p>
-                      <w:proofErr w:type="spellStart"/>
-                      <w:r>
-                        <w:t>llllcross-</w:t>
-                      </w:r>
-                      <w:proofErr w:type="gramStart"/>
-                      <w:r>
-                        <w:t>training.Marketing</w:t>
-                      </w:r>
-                      <w:proofErr w:type="spellEnd"/>
-                      <w:proofErr w:type="gramEnd"/>
-                      <w:r>
-                        <w:t xml:space="preserve"> teams input produce cross purposing in </w:t>
-                      </w:r>
-                      <w:r>
-                        <w:tab/>
-                        <w:t xml:space="preserve">view of goal alignments due to knowledge paucity, necessitating workflow education and orientation. Media sourcing as an acquisition strategy is counterproductive in </w:t>
-                      </w:r>
-                      <w:proofErr w:type="spellStart"/>
-                      <w:proofErr w:type="gramStart"/>
-                      <w:r>
-                        <w:t>a</w:t>
-                      </w:r>
-                      <w:proofErr w:type="spellEnd"/>
-                      <w:proofErr w:type="gramEnd"/>
-                      <w:r>
-                        <w:t xml:space="preserve"> internet environment in virtual component methodology. Imaging through ideals rather than real world branding, is a perilous undertaking with negative results. Branding strategies generating motion as activity without reproducible results is </w:t>
-                      </w:r>
-                      <w:proofErr w:type="gramStart"/>
-                      <w:r>
-                        <w:t>a</w:t>
-                      </w:r>
-                      <w:proofErr w:type="gramEnd"/>
-                      <w:r>
-                        <w:t xml:space="preserve"> ultimately futile effort if left in place.</w:t>
+                      <w:pPr>
+                        <w:spacing w:after="0" w:line="240" w:lineRule="auto"/>
+                      </w:pPr>
+                      <w:r>
+                        <w:t xml:space="preserve">© 2025 Heritage Happenings authors. </w:t>
                       </w:r>
                     </w:p>
-                    <w:p/>
+                    <w:p>
+                      <w:pPr>
+                        <w:spacing w:after="60" w:line="240" w:lineRule="auto"/>
+                      </w:pPr>
+                      <w:r>
+                        <w:t xml:space="preserve">No rights reserved. </w:t>
+                      </w:r>
+                    </w:p>
+                    <w:p>
+                      <w:r>
+                        <w:rPr>
+                          <w:noProof/>
+                        </w:rPr>
+                        <w:drawing>
+                          <wp:inline distT="0" distB="0" distL="0" distR="0" wp14:anchorId="568A6FAD" wp14:editId="17EB18CA">
+                            <wp:extent cx="1257143" cy="447619"/>
+                            <wp:effectExtent l="0" t="0" r="635" b="0"/>
+                            <wp:docPr id="1509407082" name="Picture 1"/>
+                            <wp:cNvGraphicFramePr>
+                              <a:graphicFrameLocks xmlns:a="http://schemas.openxmlformats.org/drawingml/2006/main" noChangeAspect="1"/>
+                            </wp:cNvGraphicFramePr>
+                            <a:graphic xmlns:a="http://schemas.openxmlformats.org/drawingml/2006/main">
+                              <a:graphicData uri="http://schemas.openxmlformats.org/drawingml/2006/picture">
+                                <pic:pic xmlns:pic="http://schemas.openxmlformats.org/drawingml/2006/picture">
+                                  <pic:nvPicPr>
+                                    <pic:cNvPr id="1509407082" name=""/>
+                                    <pic:cNvPicPr/>
+                                  </pic:nvPicPr>
+                                  <pic:blipFill>
+                                    <a:blip r:embed="rId12"/>
+                                    <a:stretch>
+                                      <a:fillRect/>
+                                    </a:stretch>
+                                  </pic:blipFill>
+                                  <pic:spPr>
+                                    <a:xfrm>
+                                      <a:off x="0" y="0"/>
+                                      <a:ext cx="1257143" cy="447619"/>
+                                    </a:xfrm>
+                                    <a:prstGeom prst="rect">
+                                      <a:avLst/>
+                                    </a:prstGeom>
+                                  </pic:spPr>
+                                </pic:pic>
+                              </a:graphicData>
+                            </a:graphic>
+                          </wp:inline>
+                        </w:drawing>
+                      </w:r>
+                    </w:p>
                   </w:txbxContent>
                 </v:textbox>
-                <w10:wrap type="square" anchorx="margin" anchory="margin"/>
+                <w10:wrap anchorx="margin" anchory="page"/>
+              </v:shape>
+            </w:pict>
+          </mc:Fallback>
+        </mc:AlternateContent>
+      </w:r>
+    </w:p>
+    <w:p>
+      <w:pPr>
+        <w:spacing w:after="0" w:line="240" w:lineRule="auto"/>
+      </w:pPr>
+      <w:r>
+        <w:br w:type="page"/>
+      </w:r>
+    </w:p>
+    <w:p>
+      <w:r>
+        <w:rPr>
+          <w:noProof/>
+        </w:rPr>
+        <w:lastRenderedPageBreak/>
+        <mc:AlternateContent>
+          <mc:Choice Requires="wps">
+            <w:drawing>
+              <wp:anchor distT="45720" distB="45720" distL="114300" distR="114300" simplePos="0" relativeHeight="251674624" behindDoc="0" locked="0" layoutInCell="1" allowOverlap="1" wp14:anchorId="7CBBE60F" wp14:editId="4F75BB39">
+                <wp:simplePos x="0" y="0"/>
+                <wp:positionH relativeFrom="column">
+                  <wp:posOffset>3429000</wp:posOffset>
+                </wp:positionH>
+                <wp:positionV relativeFrom="page">
+                  <wp:posOffset>469900</wp:posOffset>
+                </wp:positionV>
+                <wp:extent cx="3429000" cy="1915795"/>
+                <wp:effectExtent l="0" t="0" r="19050" b="13335"/>
+                <wp:wrapNone/>
+                <wp:docPr id="30714693" name="Text Box 2"/>
+                <wp:cNvGraphicFramePr>
+                  <a:graphicFrameLocks xmlns:a="http://schemas.openxmlformats.org/drawingml/2006/main"/>
+                </wp:cNvGraphicFramePr>
+                <a:graphic xmlns:a="http://schemas.openxmlformats.org/drawingml/2006/main">
+                  <a:graphicData uri="http://schemas.microsoft.com/office/word/2010/wordprocessingShape">
+                    <wps:wsp>
+                      <wps:cNvSpPr txBox="1">
+                        <a:spLocks noChangeArrowheads="1"/>
+                      </wps:cNvSpPr>
+                      <wps:spPr bwMode="auto">
+                        <a:xfrm>
+                          <a:off x="0" y="0"/>
+                          <a:ext cx="3429000" cy="1915795"/>
+                        </a:xfrm>
+                        <a:prstGeom prst="rect">
+                          <a:avLst/>
+                        </a:prstGeom>
+                        <a:solidFill>
+                          <a:srgbClr val="FFFFFF"/>
+                        </a:solidFill>
+                        <a:ln w="9525">
+                          <a:solidFill>
+                            <a:srgbClr val="000000"/>
+                          </a:solidFill>
+                          <a:miter lim="800000"/>
+                          <a:headEnd/>
+                          <a:tailEnd/>
+                        </a:ln>
+                      </wps:spPr>
+                      <wps:txbx>
+                        <w:txbxContent>
+                          <w:p>
+                            <w:proofErr w:type="spellStart"/>
+                            <w:r>
+                              <w:t>ppp</w:t>
+                            </w:r>
+                            <w:proofErr w:type="spellEnd"/>
+                          </w:p>
+                        </w:txbxContent>
+                      </wps:txbx>
+                      <wps:bodyPr rot="0" vert="horz" wrap="square" lIns="91440" tIns="45720" rIns="91440" bIns="45720" anchor="t" anchorCtr="0">
+                        <a:spAutoFit/>
+                      </wps:bodyPr>
+                    </wps:wsp>
+                  </a:graphicData>
+                </a:graphic>
+                <wp14:sizeRelH relativeFrom="margin">
+                  <wp14:pctWidth>0</wp14:pctWidth>
+                </wp14:sizeRelH>
+                <wp14:sizeRelV relativeFrom="margin">
+                  <wp14:pctHeight>20000</wp14:pctHeight>
+                </wp14:sizeRelV>
+              </wp:anchor>
+            </w:drawing>
+          </mc:Choice>
+          <mc:Fallback>
+            <w:pict>
+              <v:shape w14:anchorId="7CBBE60F" id="_x0000_s1030" type="#_x0000_t202" style="position:absolute;margin-left:270pt;margin-top:37pt;width:270pt;height:150.85pt;z-index:251674624;visibility:visible;mso-wrap-style:square;mso-width-percent:0;mso-height-percent:200;mso-wrap-distance-left:9pt;mso-wrap-distance-top:3.6pt;mso-wrap-distance-right:9pt;mso-wrap-distance-bottom:3.6pt;mso-position-horizontal:absolute;mso-position-horizontal-relative:text;mso-position-vertical:absolute;mso-position-vertical-relative:page;mso-width-percent:0;mso-height-percent:200;mso-width-relative:margin;mso-height-relative:margin;v-text-anchor:top" o:gfxdata="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">
+                <v:textbox style="mso-fit-shape-to-text:t">
+                  <w:txbxContent>
+                    <w:p>
+                      <w:proofErr w:type="spellStart"/>
+                      <w:r>
+                        <w:t>ppp</w:t>
+                      </w:r>
+                      <w:proofErr w:type="spellEnd"/>
+                    </w:p>
+                  </w:txbxContent>
+                </v:textbox>
+                <w10:wrap anchory="page"/>
               </v:shape>
             </w:pict>
           </mc:Fallback>
         </mc:AlternateContent>
       </w:r>
       <w:r>
-        <w:t>Heritage on the Marina, San Francisco CA, USA</w:t>
+        <w:rPr>
+          <w:noProof/>
+        </w:rPr>
+        <mc:AlternateContent>
+          <mc:Choice Requires="wps">
+            <w:drawing>
+              <wp:anchor distT="45720" distB="45720" distL="114300" distR="114300" simplePos="0" relativeHeight="251673600" behindDoc="0" locked="0" layoutInCell="1" allowOverlap="1" wp14:anchorId="729C4827" wp14:editId="70890730">
+                <wp:simplePos x="0" y="0"/>
+                <wp:positionH relativeFrom="margin">
+                  <wp:posOffset>0</wp:posOffset>
+                </wp:positionH>
+                <wp:positionV relativeFrom="page">
+                  <wp:posOffset>463550</wp:posOffset>
+                </wp:positionV>
+                <wp:extent cx="3429000" cy="1915795"/>
+                <wp:effectExtent l="0" t="0" r="19050" b="27940"/>
+                <wp:wrapNone/>
+                <wp:docPr id="1477842324" name="Text Box 2"/>
+                <wp:cNvGraphicFramePr>
+                  <a:graphicFrameLocks xmlns:a="http://schemas.openxmlformats.org/drawingml/2006/main"/>
+                </wp:cNvGraphicFramePr>
+                <a:graphic xmlns:a="http://schemas.openxmlformats.org/drawingml/2006/main">
+                  <a:graphicData uri="http://schemas.microsoft.com/office/word/2010/wordprocessingShape">
+                    <wps:wsp>
+                      <wps:cNvSpPr txBox="1">
+                        <a:spLocks noChangeArrowheads="1"/>
+                      </wps:cNvSpPr>
+                      <wps:spPr bwMode="auto">
+                        <a:xfrm>
+                          <a:off x="0" y="0"/>
+                          <a:ext cx="3429000" cy="1915795"/>
+                        </a:xfrm>
+                        <a:prstGeom prst="rect">
+                          <a:avLst/>
+                        </a:prstGeom>
+                        <a:solidFill>
+                          <a:srgbClr val="FFFFFF"/>
+                        </a:solidFill>
+                        <a:ln w="9525">
+                          <a:solidFill>
+                            <a:srgbClr val="000000"/>
+                          </a:solidFill>
+                          <a:miter lim="800000"/>
+                          <a:headEnd/>
+                          <a:tailEnd/>
+                        </a:ln>
+                      </wps:spPr>
+                      <wps:txbx>
+                        <w:txbxContent>
+                          <w:p>
+                            <w:proofErr w:type="spellStart"/>
+                            <w:r>
+                              <w:t>ppp</w:t>
+                            </w:r>
+                            <w:proofErr w:type="spellEnd"/>
+                          </w:p>
+                        </w:txbxContent>
+                      </wps:txbx>
+                      <wps:bodyPr rot="0" vert="horz" wrap="square" lIns="91440" tIns="45720" rIns="91440" bIns="45720" anchor="t" anchorCtr="0">
+                        <a:spAutoFit/>
+                      </wps:bodyPr>
+                    </wps:wsp>
+                  </a:graphicData>
+                </a:graphic>
+                <wp14:sizeRelH relativeFrom="margin">
+                  <wp14:pctWidth>0</wp14:pctWidth>
+                </wp14:sizeRelH>
+                <wp14:sizeRelV relativeFrom="margin">
+                  <wp14:pctHeight>20000</wp14:pctHeight>
+                </wp14:sizeRelV>
+              </wp:anchor>
+            </w:drawing>
+          </mc:Choice>
+          <mc:Fallback>
+            <w:pict>
+              <v:shape w14:anchorId="729C4827" id="_x0000_s1031" type="#_x0000_t202" style="position:absolute;margin-left:0;margin-top:36.5pt;width:270pt;height:150.85pt;z-index:251673600;visibility:visible;mso-wrap-style:square;mso-width-percent:0;mso-height-percent:200;mso-wrap-distance-left:9pt;mso-wrap-distance-top:3.6pt;mso-wrap-distance-right:9pt;mso-wrap-distance-bottom:3.6pt;mso-position-horizontal:absolute;mso-position-horizontal-relative:margin;mso-position-vertical:absolute;mso-position-vertical-relative:page;mso-width-percent:0;mso-height-percent:200;mso-width-relative:margin;mso-height-relative:margin;v-text-anchor:top" o:gfxdata="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">
+                <v:textbox style="mso-fit-shape-to-text:t">
+                  <w:txbxContent>
+                    <w:p>
+                      <w:proofErr w:type="spellStart"/>
+                      <w:r>
+                        <w:t>ppp</w:t>
+                      </w:r>
+                      <w:proofErr w:type="spellEnd"/>
+                    </w:p>
+                  </w:txbxContent>
+                </v:textbox>
+                <w10:wrap anchorx="margin" anchory="page"/>
+              </v:shape>
+            </w:pict>
+          </mc:Fallback>
+        </mc:AlternateContent>
       </w:r>
     </w:p>
-    <w:p/>
-    <w:p/>
     <w:p>
       <w:pPr>
-        <w:spacing w:after="100" w:afterAutospacing="1"/>
+        <w:spacing w:after="0" w:line="240" w:lineRule="auto"/>
       </w:pPr>
       <w:r>
         <w:br w:type="page"/>
       </w:r>
     </w:p>
     <w:p/>
+    <w:p/>
     <w:sectPr>
-      <w:headerReference w:type="even" r:id="rId10"/>
-      <w:headerReference w:type="default" r:id="rId11"/>
-      <w:footerReference w:type="even" r:id="rId12"/>
-      <w:footerReference w:type="default" r:id="rId13"/>
-      <w:headerReference w:type="first" r:id="rId14"/>
-      <w:footerReference w:type="first" r:id="rId15"/>
+      <w:headerReference w:type="default" r:id="rId15"/>
+      <w:footerReference w:type="default" r:id="rId16"/>
+      <w:headerReference w:type="first" r:id="rId17"/>
+      <w:footerReference w:type="first" r:id="rId18"/>
       <w:pgSz w:w="12240" w:h="15840"/>
       <w:pgMar w:top="720" w:right="720" w:bottom="720" w:left="720" w:header="288" w:footer="288" w:gutter="0"/>
       <w:cols w:space="720"/>
@@ -555,76 +1607,35 @@
     <w:pPr>
       <w:pStyle w:val="Footer"/>
     </w:pPr>
-  </w:p>
-</w:ftr>
-</file>
-
-<file path=word/footer2.xml><?xml version="1.0" encoding="utf-8"?>
-<w:ftr xmlns:wpc="http://schemas.microsoft.com/office/word/2010/wordprocessingCanvas" xmlns:cx="http://schemas.microsoft.com/office/drawing/2014/chartex" xmlns:cx1="http://schemas.microsoft.com/office/drawing/2015/9/8/chartex" xmlns:cx2="http://schemas.microsoft.com/office/drawing/2015/10/21/chartex" xmlns:cx3="http://schemas.microsoft.com/office/drawing/2016/5/9/chartex" xmlns:cx4="http://schemas.microsoft.com/office/drawing/2016/5/10/chartex" xmlns:cx5="http://schemas.microsoft.com/office/drawing/2016/5/11/chartex" xmlns:cx6="http://schemas.microsoft.com/office/drawing/2016/5/12/chartex" xmlns:cx7="http://schemas.microsoft.com/office/drawing/2016/5/13/chartex" xmlns:cx8="http://schemas.microsoft.com/office/drawing/2016/5/14/chartex" xmlns:mc="http://schemas.openxmlformats.org/markup-compatibility/2006" xmlns:aink="http://schemas.microsoft.com/office/drawing/2016/ink" xmlns:am3d="http://schemas.microsoft.com/office/drawing/2017/model3d" xmlns:o="urn:schemas-microsoft-com:office:office" xmlns:oel="http://schemas.microsoft.com/office/2019/extlst" xmlns:r="http://schemas.openxmlformats.org/officeDocument/2006/relationships" xmlns:m="http://schemas.openxmlformats.org/officeDocument/2006/math" xmlns:v="urn:schemas-microsoft-com:vml" xmlns:wp14="http://schemas.microsoft.com/office/word/2010/wordprocessingDrawing" xmlns:wp="http://schemas.openxmlformats.org/drawingml/2006/wordprocessingDrawing" xmlns:w10="urn:schemas-microsoft-com:office:word" xmlns:w="http://schemas.openxmlformats.org/wordprocessingml/2006/main" xmlns:w14="http://schemas.microsoft.com/office/word/2010/wordml" xmlns:w15="http://schemas.microsoft.com/office/word/2012/wordml" xmlns:w16cex="http://schemas.microsoft.com/office/word/2018/wordml/cex" xmlns:w16cid="http://schemas.microsoft.com/office/word/2016/wordml/cid" xmlns:w16="http://schemas.microsoft.com/office/word/2018/wordml" xmlns:w16du="http://schemas.microsoft.com/office/word/2023/wordml/word16du" xmlns:w16sdtdh="http://schemas.microsoft.com/office/word/2020/wordml/sdtdatahash" xmlns:w16sdtfl="http://schemas.microsoft.com/office/word/2024/wordml/sdtformatlock" xmlns:w16se="http://schemas.microsoft.com/office/word/2015/wordml/symex" xmlns:wpg="http://schemas.microsoft.com/office/word/2010/wordprocessingGroup" xmlns:wpi="http://schemas.microsoft.com/office/word/2010/wordprocessingInk" xmlns:wne="http://schemas.microsoft.com/office/word/2006/wordml" xmlns:wps="http://schemas.microsoft.com/office/word/2010/wordprocessingShape" mc:Ignorable="w14 w15 w16se w16cid w16 w16cex w16sdtdh w16sdtfl w16du wp14">
-  <w:p>
-    <w:pPr>
-      <w:pStyle w:val="Footer"/>
-      <w:tabs>
-        <w:tab w:val="clear" w:pos="9360"/>
-        <w:tab w:val="right" w:pos="10710"/>
-      </w:tabs>
-      <w:rPr>
-        <w:color w:val="880000"/>
-      </w:rPr>
-    </w:pPr>
     <w:r>
-      <w:rPr>
-        <w:color w:val="880000"/>
-      </w:rPr>
       <w:t>May 2025</w:t>
     </w:r>
     <w:r>
-      <w:rPr>
-        <w:color w:val="880000"/>
-      </w:rPr>
       <w:tab/>
     </w:r>
     <w:r>
-      <w:rPr>
-        <w:color w:val="880000"/>
-      </w:rPr>
       <w:tab/>
     </w:r>
     <w:r>
-      <w:rPr>
-        <w:color w:val="880000"/>
-      </w:rPr>
       <w:fldChar w:fldCharType="begin"/>
     </w:r>
     <w:r>
-      <w:rPr>
-        <w:color w:val="880000"/>
-      </w:rPr>
       <w:instrText xml:space="preserve"> PAGE   \* MERGEFORMAT </w:instrText>
     </w:r>
     <w:r>
-      <w:rPr>
-        <w:color w:val="880000"/>
-      </w:rPr>
       <w:fldChar w:fldCharType="separate"/>
     </w:r>
     <w:r>
-      <w:rPr>
-        <w:color w:val="880000"/>
-      </w:rPr>
       <w:t>1</w:t>
     </w:r>
     <w:r>
-      <w:rPr>
-        <w:color w:val="880000"/>
-      </w:rPr>
       <w:fldChar w:fldCharType="end"/>
     </w:r>
   </w:p>
 </w:ftr>
 </file>
 
-<file path=word/footer3.xml><?xml version="1.0" encoding="utf-8"?>
+<file path=word/footer2.xml><?xml version="1.0" encoding="utf-8"?>
 <w:ftr xmlns:wpc="http://schemas.microsoft.com/office/word/2010/wordprocessingCanvas" xmlns:cx="http://schemas.microsoft.com/office/drawing/2014/chartex" xmlns:cx1="http://schemas.microsoft.com/office/drawing/2015/9/8/chartex" xmlns:cx2="http://schemas.microsoft.com/office/drawing/2015/10/21/chartex" xmlns:cx3="http://schemas.microsoft.com/office/drawing/2016/5/9/chartex" xmlns:cx4="http://schemas.microsoft.com/office/drawing/2016/5/10/chartex" xmlns:cx5="http://schemas.microsoft.com/office/drawing/2016/5/11/chartex" xmlns:cx6="http://schemas.microsoft.com/office/drawing/2016/5/12/chartex" xmlns:cx7="http://schemas.microsoft.com/office/drawing/2016/5/13/chartex" xmlns:cx8="http://schemas.microsoft.com/office/drawing/2016/5/14/chartex" xmlns:mc="http://schemas.openxmlformats.org/markup-compatibility/2006" xmlns:aink="http://schemas.microsoft.com/office/drawing/2016/ink" xmlns:am3d="http://schemas.microsoft.com/office/drawing/2017/model3d" xmlns:o="urn:schemas-microsoft-com:office:office" xmlns:oel="http://schemas.microsoft.com/office/2019/extlst" xmlns:r="http://schemas.openxmlformats.org/officeDocument/2006/relationships" xmlns:m="http://schemas.openxmlformats.org/officeDocument/2006/math" xmlns:v="urn:schemas-microsoft-com:vml" xmlns:wp14="http://schemas.microsoft.com/office/word/2010/wordprocessingDrawing" xmlns:wp="http://schemas.openxmlformats.org/drawingml/2006/wordprocessingDrawing" xmlns:w10="urn:schemas-microsoft-com:office:word" xmlns:w="http://schemas.openxmlformats.org/wordprocessingml/2006/main" xmlns:w14="http://schemas.microsoft.com/office/word/2010/wordml" xmlns:w15="http://schemas.microsoft.com/office/word/2012/wordml" xmlns:w16cex="http://schemas.microsoft.com/office/word/2018/wordml/cex" xmlns:w16cid="http://schemas.microsoft.com/office/word/2016/wordml/cid" xmlns:w16="http://schemas.microsoft.com/office/word/2018/wordml" xmlns:w16du="http://schemas.microsoft.com/office/word/2023/wordml/word16du" xmlns:w16sdtdh="http://schemas.microsoft.com/office/word/2020/wordml/sdtdatahash" xmlns:w16sdtfl="http://schemas.microsoft.com/office/word/2024/wordml/sdtformatlock" xmlns:w16se="http://schemas.microsoft.com/office/word/2015/wordml/symex" xmlns:wpg="http://schemas.microsoft.com/office/word/2010/wordprocessingGroup" xmlns:wpi="http://schemas.microsoft.com/office/word/2010/wordprocessingInk" xmlns:wne="http://schemas.microsoft.com/office/word/2006/wordml" xmlns:wps="http://schemas.microsoft.com/office/word/2010/wordprocessingShape" mc:Ignorable="w14 w15 w16se w16cid w16 w16cex w16sdtdh w16sdtfl w16du wp14">
   <w:p>
     <w:pPr>
@@ -714,16 +1725,6 @@
   <w:p>
     <w:pPr>
       <w:pStyle w:val="Header"/>
-    </w:pPr>
-  </w:p>
-</w:hdr>
-</file>
-
-<file path=word/header2.xml><?xml version="1.0" encoding="utf-8"?>
-<w:hdr xmlns:wpc="http://schemas.microsoft.com/office/word/2010/wordprocessingCanvas" xmlns:cx="http://schemas.microsoft.com/office/drawing/2014/chartex" xmlns:cx1="http://schemas.microsoft.com/office/drawing/2015/9/8/chartex" xmlns:cx2="http://schemas.microsoft.com/office/drawing/2015/10/21/chartex" xmlns:cx3="http://schemas.microsoft.com/office/drawing/2016/5/9/chartex" xmlns:cx4="http://schemas.microsoft.com/office/drawing/2016/5/10/chartex" xmlns:cx5="http://schemas.microsoft.com/office/drawing/2016/5/11/chartex" xmlns:cx6="http://schemas.microsoft.com/office/drawing/2016/5/12/chartex" xmlns:cx7="http://schemas.microsoft.com/office/drawing/2016/5/13/chartex" xmlns:cx8="http://schemas.microsoft.com/office/drawing/2016/5/14/chartex" xmlns:mc="http://schemas.openxmlformats.org/markup-compatibility/2006" xmlns:aink="http://schemas.microsoft.com/office/drawing/2016/ink" xmlns:am3d="http://schemas.microsoft.com/office/drawing/2017/model3d" xmlns:o="urn:schemas-microsoft-com:office:office" xmlns:oel="http://schemas.microsoft.com/office/2019/extlst" xmlns:r="http://schemas.openxmlformats.org/officeDocument/2006/relationships" xmlns:m="http://schemas.openxmlformats.org/officeDocument/2006/math" xmlns:v="urn:schemas-microsoft-com:vml" xmlns:wp14="http://schemas.microsoft.com/office/word/2010/wordprocessingDrawing" xmlns:wp="http://schemas.openxmlformats.org/drawingml/2006/wordprocessingDrawing" xmlns:w10="urn:schemas-microsoft-com:office:word" xmlns:w="http://schemas.openxmlformats.org/wordprocessingml/2006/main" xmlns:w14="http://schemas.microsoft.com/office/word/2010/wordml" xmlns:w15="http://schemas.microsoft.com/office/word/2012/wordml" xmlns:w16cex="http://schemas.microsoft.com/office/word/2018/wordml/cex" xmlns:w16cid="http://schemas.microsoft.com/office/word/2016/wordml/cid" xmlns:w16="http://schemas.microsoft.com/office/word/2018/wordml" xmlns:w16du="http://schemas.microsoft.com/office/word/2023/wordml/word16du" xmlns:w16sdtdh="http://schemas.microsoft.com/office/word/2020/wordml/sdtdatahash" xmlns:w16sdtfl="http://schemas.microsoft.com/office/word/2024/wordml/sdtformatlock" xmlns:w16se="http://schemas.microsoft.com/office/word/2015/wordml/symex" xmlns:wpg="http://schemas.microsoft.com/office/word/2010/wordprocessingGroup" xmlns:wpi="http://schemas.microsoft.com/office/word/2010/wordprocessingInk" xmlns:wne="http://schemas.microsoft.com/office/word/2006/wordml" xmlns:wps="http://schemas.microsoft.com/office/word/2010/wordprocessingShape" mc:Ignorable="w14 w15 w16se w16cid w16 w16cex w16sdtdh w16sdtfl w16du wp14">
-  <w:p>
-    <w:pPr>
-      <w:pStyle w:val="Header"/>
       <w:rPr>
         <w:b/>
         <w:bCs/>
@@ -768,45 +1769,17 @@
 </w:hdr>
 </file>
 
-<file path=word/header3.xml><?xml version="1.0" encoding="utf-8"?>
+<file path=word/header2.xml><?xml version="1.0" encoding="utf-8"?>
 <w:hdr xmlns:wpc="http://schemas.microsoft.com/office/word/2010/wordprocessingCanvas" xmlns:cx="http://schemas.microsoft.com/office/drawing/2014/chartex" xmlns:cx1="http://schemas.microsoft.com/office/drawing/2015/9/8/chartex" xmlns:cx2="http://schemas.microsoft.com/office/drawing/2015/10/21/chartex" xmlns:cx3="http://schemas.microsoft.com/office/drawing/2016/5/9/chartex" xmlns:cx4="http://schemas.microsoft.com/office/drawing/2016/5/10/chartex" xmlns:cx5="http://schemas.microsoft.com/office/drawing/2016/5/11/chartex" xmlns:cx6="http://schemas.microsoft.com/office/drawing/2016/5/12/chartex" xmlns:cx7="http://schemas.microsoft.com/office/drawing/2016/5/13/chartex" xmlns:cx8="http://schemas.microsoft.com/office/drawing/2016/5/14/chartex" xmlns:mc="http://schemas.openxmlformats.org/markup-compatibility/2006" xmlns:aink="http://schemas.microsoft.com/office/drawing/2016/ink" xmlns:am3d="http://schemas.microsoft.com/office/drawing/2017/model3d" xmlns:o="urn:schemas-microsoft-com:office:office" xmlns:oel="http://schemas.microsoft.com/office/2019/extlst" xmlns:r="http://schemas.openxmlformats.org/officeDocument/2006/relationships" xmlns:m="http://schemas.openxmlformats.org/officeDocument/2006/math" xmlns:v="urn:schemas-microsoft-com:vml" xmlns:wp14="http://schemas.microsoft.com/office/word/2010/wordprocessingDrawing" xmlns:wp="http://schemas.openxmlformats.org/drawingml/2006/wordprocessingDrawing" xmlns:w10="urn:schemas-microsoft-com:office:word" xmlns:w="http://schemas.openxmlformats.org/wordprocessingml/2006/main" xmlns:w14="http://schemas.microsoft.com/office/word/2010/wordml" xmlns:w15="http://schemas.microsoft.com/office/word/2012/wordml" xmlns:w16cex="http://schemas.microsoft.com/office/word/2018/wordml/cex" xmlns:w16cid="http://schemas.microsoft.com/office/word/2016/wordml/cid" xmlns:w16="http://schemas.microsoft.com/office/word/2018/wordml" xmlns:w16du="http://schemas.microsoft.com/office/word/2023/wordml/word16du" xmlns:w16sdtdh="http://schemas.microsoft.com/office/word/2020/wordml/sdtdatahash" xmlns:w16sdtfl="http://schemas.microsoft.com/office/word/2024/wordml/sdtformatlock" xmlns:w16se="http://schemas.microsoft.com/office/word/2015/wordml/symex" xmlns:wpg="http://schemas.microsoft.com/office/word/2010/wordprocessingGroup" xmlns:wpi="http://schemas.microsoft.com/office/word/2010/wordprocessingInk" xmlns:wne="http://schemas.microsoft.com/office/word/2006/wordml" xmlns:wps="http://schemas.microsoft.com/office/word/2010/wordprocessingShape" mc:Ignorable="w14 w15 w16se w16cid w16 w16cex w16sdtdh w16sdtfl w16du wp14">
   <w:p>
     <w:pPr>
       <w:pStyle w:val="Header"/>
-      <w:tabs>
-        <w:tab w:val="clear" w:pos="9360"/>
-        <w:tab w:val="right" w:pos="10710"/>
-      </w:tabs>
-      <w:rPr>
-        <w:color w:val="880000"/>
-      </w:rPr>
     </w:pPr>
     <w:r>
-      <w:rPr>
-        <w:color w:val="880000"/>
-      </w:rPr>
-      <w:t>Title</w:t>
+      <w:tab/>
     </w:r>
     <w:r>
-      <w:rPr>
-        <w:color w:val="880000"/>
-      </w:rPr>
       <w:tab/>
-    </w:r>
-    <w:proofErr w:type="spellStart"/>
-    <w:r>
-      <w:rPr>
-        <w:color w:val="880000"/>
-      </w:rPr>
-      <w:t>bbb</w:t>
-    </w:r>
-    <w:proofErr w:type="spellEnd"/>
-    <w:r>
-      <w:rPr>
-        <w:color w:val="880000"/>
-      </w:rPr>
-      <w:tab/>
-      <w:t>Thing</w:t>
     </w:r>
   </w:p>
 </w:hdr>
@@ -1592,7 +2565,10 @@
   <w:style w:type="paragraph" w:default="1" w:styleId="Normal">
     <w:name w:val="Normal"/>
     <w:qFormat/>
-    <w:rsid w:val="007D519F"/>
+    <w:rsid w:val="00E1387B"/>
+    <w:pPr>
+      <w:spacing w:after="120" w:line="276" w:lineRule="auto"/>
+    </w:pPr>
     <w:rPr>
       <w:rFonts w:cs="Segoe UI"/>
       <w:color w:val="000000"/>
@@ -1606,8 +2582,9 @@
     <w:link w:val="Heading1Char"/>
     <w:uiPriority w:val="1"/>
     <w:qFormat/>
-    <w:rsid w:val="00F97EFA"/>
+    <w:rsid w:val="00772E81"/>
     <w:pPr>
+      <w:spacing w:after="0" w:line="240" w:lineRule="auto"/>
       <w:outlineLvl w:val="0"/>
     </w:pPr>
     <w:rPr>
@@ -1615,6 +2592,15 @@
       <w:color w:val="880000"/>
       <w:sz w:val="40"/>
       <w:szCs w:val="40"/>
+      <w14:textOutline w14:w="12700" w14:cap="rnd" w14:cmpd="sng" w14:algn="ctr">
+        <w14:solidFill>
+          <w14:schemeClr w14:val="accent6">
+            <w14:lumMod w14:val="75000"/>
+          </w14:schemeClr>
+        </w14:solidFill>
+        <w14:prstDash w14:val="solid"/>
+        <w14:bevel/>
+      </w14:textOutline>
     </w:rPr>
   </w:style>
   <w:style w:type="paragraph" w:styleId="Heading2">
@@ -1624,10 +2610,13 @@
     <w:link w:val="Heading2Char"/>
     <w:uiPriority w:val="2"/>
     <w:qFormat/>
-    <w:rsid w:val="00311C45"/>
+    <w:rsid w:val="00910A6B"/>
     <w:pPr>
       <w:widowControl w:val="0"/>
-      <w:spacing w:before="120"/>
+      <w:pBdr>
+        <w:right w:val="single" w:sz="4" w:space="4" w:color="auto"/>
+      </w:pBdr>
+      <w:spacing w:before="120" w:after="0" w:line="240" w:lineRule="auto"/>
       <w:outlineLvl w:val="1"/>
     </w:pPr>
     <w:rPr>
@@ -1636,6 +2625,15 @@
       <w:sz w:val="36"/>
       <w:szCs w:val="36"/>
       <w:lang w:val="en"/>
+      <w14:textOutline w14:w="9525" w14:cap="rnd" w14:cmpd="sng" w14:algn="ctr">
+        <w14:solidFill>
+          <w14:schemeClr w14:val="accent6">
+            <w14:lumMod w14:val="75000"/>
+          </w14:schemeClr>
+        </w14:solidFill>
+        <w14:prstDash w14:val="solid"/>
+        <w14:bevel/>
+      </w14:textOutline>
     </w:rPr>
   </w:style>
   <w:style w:type="paragraph" w:styleId="Heading3">
@@ -1648,7 +2646,7 @@
     <w:rsid w:val="00F97EFA"/>
     <w:pPr>
       <w:widowControl w:val="0"/>
-      <w:spacing w:before="120"/>
+      <w:spacing w:before="120" w:after="0"/>
       <w:outlineLvl w:val="2"/>
     </w:pPr>
     <w:rPr>
@@ -1716,7 +2714,7 @@
     <w:pPr>
       <w:keepNext/>
       <w:keepLines/>
-      <w:spacing w:before="40"/>
+      <w:spacing w:before="40" w:after="0"/>
       <w:outlineLvl w:val="5"/>
     </w:pPr>
     <w:rPr>
@@ -1739,7 +2737,7 @@
     <w:pPr>
       <w:keepNext/>
       <w:keepLines/>
-      <w:spacing w:before="40"/>
+      <w:spacing w:before="40" w:after="0"/>
       <w:outlineLvl w:val="6"/>
     </w:pPr>
     <w:rPr>
@@ -1760,6 +2758,7 @@
     <w:pPr>
       <w:keepNext/>
       <w:keepLines/>
+      <w:spacing w:after="0"/>
       <w:outlineLvl w:val="7"/>
     </w:pPr>
     <w:rPr>
@@ -1782,6 +2781,7 @@
     <w:pPr>
       <w:keepNext/>
       <w:keepLines/>
+      <w:spacing w:after="0"/>
       <w:outlineLvl w:val="8"/>
     </w:pPr>
     <w:rPr>
@@ -1851,12 +2851,21 @@
     <w:basedOn w:val="DefaultParagraphFont"/>
     <w:link w:val="Heading1"/>
     <w:uiPriority w:val="1"/>
-    <w:rsid w:val="00F97EFA"/>
+    <w:rsid w:val="00772E81"/>
     <w:rPr>
       <w:rFonts w:ascii="ADLaM Display" w:eastAsia="Arial Rounded MT Bold" w:hAnsi="ADLaM Display" w:cs="ADLaM Display"/>
       <w:color w:val="880000"/>
       <w:sz w:val="40"/>
       <w:szCs w:val="40"/>
+      <w14:textOutline w14:w="12700" w14:cap="rnd" w14:cmpd="sng" w14:algn="ctr">
+        <w14:solidFill>
+          <w14:schemeClr w14:val="accent6">
+            <w14:lumMod w14:val="75000"/>
+          </w14:schemeClr>
+        </w14:solidFill>
+        <w14:prstDash w14:val="solid"/>
+        <w14:bevel/>
+      </w14:textOutline>
     </w:rPr>
   </w:style>
   <w:style w:type="character" w:customStyle="1" w:styleId="Heading2Char">
@@ -1864,13 +2873,22 @@
     <w:basedOn w:val="DefaultParagraphFont"/>
     <w:link w:val="Heading2"/>
     <w:uiPriority w:val="2"/>
-    <w:rsid w:val="00311C45"/>
+    <w:rsid w:val="00910A6B"/>
     <w:rPr>
       <w:rFonts w:ascii="ADLaM Display" w:eastAsia="Fredoka One" w:hAnsi="ADLaM Display" w:cs="ADLaM Display"/>
       <w:color w:val="880000"/>
       <w:sz w:val="36"/>
       <w:szCs w:val="36"/>
       <w:lang w:val="en"/>
+      <w14:textOutline w14:w="9525" w14:cap="rnd" w14:cmpd="sng" w14:algn="ctr">
+        <w14:solidFill>
+          <w14:schemeClr w14:val="accent6">
+            <w14:lumMod w14:val="75000"/>
+          </w14:schemeClr>
+        </w14:solidFill>
+        <w14:prstDash w14:val="solid"/>
+        <w14:bevel/>
+      </w14:textOutline>
     </w:rPr>
   </w:style>
   <w:style w:type="character" w:customStyle="1" w:styleId="Heading3Char">
@@ -1957,13 +2975,20 @@
     <w:name w:val="Hyperlink"/>
     <w:uiPriority w:val="4"/>
     <w:qFormat/>
-    <w:rsid w:val="00F97EFA"/>
+    <w:rsid w:val="00910A6B"/>
     <w:rPr>
-      <w:rFonts w:ascii="Verdana" w:hAnsi="Verdana"/>
       <w:b/>
       <w:color w:val="880000"/>
-      <w:sz w:val="28"/>
       <w:u w:val="single"/>
+      <w14:textOutline w14:w="9525" w14:cap="rnd" w14:cmpd="sng" w14:algn="ctr">
+        <w14:solidFill>
+          <w14:schemeClr w14:val="accent6">
+            <w14:lumMod w14:val="75000"/>
+          </w14:schemeClr>
+        </w14:solidFill>
+        <w14:prstDash w14:val="solid"/>
+        <w14:bevel/>
+      </w14:textOutline>
     </w:rPr>
   </w:style>
   <w:style w:type="paragraph" w:customStyle="1" w:styleId="Byline">
@@ -2169,6 +3194,7 @@
         <w:tab w:val="center" w:pos="4680"/>
         <w:tab w:val="right" w:pos="9360"/>
       </w:tabs>
+      <w:spacing w:after="0"/>
     </w:pPr>
   </w:style>
   <w:style w:type="character" w:customStyle="1" w:styleId="HeaderChar">
@@ -2194,6 +3220,7 @@
         <w:tab w:val="center" w:pos="4680"/>
         <w:tab w:val="right" w:pos="9360"/>
       </w:tabs>
+      <w:spacing w:after="0"/>
     </w:pPr>
   </w:style>
   <w:style w:type="character" w:customStyle="1" w:styleId="FooterChar">
@@ -2228,7 +3255,35 @@
       <w:sz w:val="36"/>
       <w:szCs w:val="36"/>
       <w:lang w:val="en"/>
+      <w14:textOutline w14:w="9525" w14:cap="rnd" w14:cmpd="sng" w14:algn="ctr">
+        <w14:solidFill>
+          <w14:schemeClr w14:val="accent6">
+            <w14:lumMod w14:val="75000"/>
+          </w14:schemeClr>
+        </w14:solidFill>
+        <w14:prstDash w14:val="solid"/>
+        <w14:bevel/>
+      </w14:textOutline>
     </w:rPr>
+  </w:style>
+  <w:style w:type="table" w:styleId="TableGrid">
+    <w:name w:val="Table Grid"/>
+    <w:basedOn w:val="TableNormal"/>
+    <w:uiPriority w:val="39"/>
+    <w:rsid w:val="00910A6B"/>
+    <w:pPr>
+      <w:spacing w:afterAutospacing="1"/>
+    </w:pPr>
+    <w:tblPr>
+      <w:tblBorders>
+        <w:top w:val="single" w:sz="4" w:space="0" w:color="auto"/>
+        <w:left w:val="single" w:sz="4" w:space="0" w:color="auto"/>
+        <w:bottom w:val="single" w:sz="4" w:space="0" w:color="auto"/>
+        <w:right w:val="single" w:sz="4" w:space="0" w:color="auto"/>
+        <w:insideH w:val="single" w:sz="4" w:space="0" w:color="auto"/>
+        <w:insideV w:val="single" w:sz="4" w:space="0" w:color="auto"/>
+      </w:tblBorders>
+    </w:tblPr>
   </w:style>
 </w:styles>
 </file>

</xml_diff>